<commit_message>
Added new resume for contact page and added new project on portfolio page and updated photos for projects
</commit_message>
<xml_diff>
--- a/wwwroot/Assets/Documents/Steve_Miller_Resume.docx
+++ b/wwwroot/Assets/Documents/Steve_Miller_Resume.docx
@@ -47,22 +47,20 @@
         <w:ind w:right="-54"/>
         <w:rPr>
           <w:rFonts w:ascii="Raleway Thin" w:hAnsi="Raleway Thin" w:cs="Open Sans"/>
-          <w:b w:val="1"/>
-          <w:bCs w:val="1"/>
+          <w:b/>
+          <w:bCs/>
           <w:color w:val="000000" w:themeColor="text1"/>
-          <w:sz w:val="20"/>
-          <w:szCs w:val="20"/>
+          <w:szCs w:val="24"/>
           <w:lang w:val="de-DE"/>
         </w:rPr>
       </w:pPr>
       <w:r>
         <w:rPr>
           <w:rFonts w:ascii="Raleway Thin" w:hAnsi="Raleway Thin" w:cs="Open Sans"/>
-          <w:b w:val="1"/>
-          <w:bCs w:val="1"/>
-          <w:color w:val="000000" w:themeColor="text1" w:themeTint="FF" w:themeShade="FF"/>
-          <w:sz w:val="20"/>
-          <w:szCs w:val="20"/>
+          <w:b/>
+          <w:bCs/>
+          <w:color w:val="000000" w:themeColor="text1"/>
+          <w:szCs w:val="24"/>
           <w:lang w:val="de-DE"/>
         </w:rPr>
         <w:t>St. Petersburg, FL.</w:t>
@@ -70,11 +68,10 @@
       <w:r>
         <w:rPr>
           <w:rFonts w:ascii="Raleway Thin" w:hAnsi="Raleway Thin" w:cs="Open Sans"/>
-          <w:b w:val="1"/>
-          <w:bCs w:val="1"/>
+          <w:b/>
+          <w:bCs/>
           <w:color w:val="FF0000"/>
-          <w:sz w:val="20"/>
-          <w:szCs w:val="20"/>
+          <w:szCs w:val="24"/>
           <w:lang w:val="de-DE"/>
         </w:rPr>
         <w:t xml:space="preserve"> </w:t>
@@ -82,11 +79,10 @@
       <w:r>
         <w:rPr>
           <w:rFonts w:ascii="Raleway Thin" w:hAnsi="Raleway Thin" w:cs="Open Sans"/>
-          <w:b w:val="1"/>
-          <w:bCs w:val="1"/>
-          <w:color w:val="000000" w:themeColor="text1" w:themeTint="FF" w:themeShade="FF"/>
-          <w:sz w:val="20"/>
-          <w:szCs w:val="20"/>
+          <w:b/>
+          <w:bCs/>
+          <w:color w:val="000000" w:themeColor="text1"/>
+          <w:szCs w:val="24"/>
           <w:lang w:val="de-DE"/>
         </w:rPr>
         <w:t>| m:</w:t>
@@ -94,11 +90,10 @@
       <w:r>
         <w:rPr>
           <w:rFonts w:ascii="Raleway Thin" w:hAnsi="Raleway Thin" w:cs="Open Sans"/>
-          <w:b w:val="1"/>
-          <w:bCs w:val="1"/>
-          <w:color w:val="000000" w:themeColor="text1" w:themeTint="FF" w:themeShade="FF"/>
-          <w:sz w:val="20"/>
-          <w:szCs w:val="20"/>
+          <w:b/>
+          <w:bCs/>
+          <w:color w:val="000000" w:themeColor="text1"/>
+          <w:szCs w:val="24"/>
           <w:lang w:val="de-DE"/>
         </w:rPr>
         <w:t xml:space="preserve"> +1 (727) 798-</w:t>
@@ -106,11 +101,10 @@
       <w:r>
         <w:rPr>
           <w:rFonts w:ascii="Raleway Thin" w:hAnsi="Raleway Thin" w:cs="Open Sans"/>
-          <w:b w:val="1"/>
-          <w:bCs w:val="1"/>
-          <w:color w:val="000000" w:themeColor="text1" w:themeTint="FF" w:themeShade="FF"/>
-          <w:sz w:val="20"/>
-          <w:szCs w:val="20"/>
+          <w:b/>
+          <w:bCs/>
+          <w:color w:val="000000" w:themeColor="text1"/>
+          <w:szCs w:val="24"/>
           <w:lang w:val="de-DE"/>
         </w:rPr>
         <w:t>02</w:t>
@@ -118,11 +112,10 @@
       <w:r>
         <w:rPr>
           <w:rFonts w:ascii="Raleway Thin" w:hAnsi="Raleway Thin" w:cs="Open Sans"/>
-          <w:b w:val="1"/>
-          <w:bCs w:val="1"/>
-          <w:color w:val="000000" w:themeColor="text1" w:themeTint="FF" w:themeShade="FF"/>
-          <w:sz w:val="20"/>
-          <w:szCs w:val="20"/>
+          <w:b/>
+          <w:bCs/>
+          <w:color w:val="000000" w:themeColor="text1"/>
+          <w:szCs w:val="24"/>
           <w:lang w:val="de-DE"/>
         </w:rPr>
         <w:t>00</w:t>
@@ -130,11 +123,10 @@
       <w:r>
         <w:rPr>
           <w:rFonts w:ascii="Raleway Thin" w:hAnsi="Raleway Thin" w:cs="Open Sans"/>
-          <w:b w:val="1"/>
-          <w:bCs w:val="1"/>
-          <w:color w:val="000000" w:themeColor="text1" w:themeTint="FF" w:themeShade="FF"/>
-          <w:sz w:val="20"/>
-          <w:szCs w:val="20"/>
+          <w:b/>
+          <w:bCs/>
+          <w:color w:val="000000" w:themeColor="text1"/>
+          <w:szCs w:val="24"/>
           <w:lang w:val="de-DE"/>
         </w:rPr>
         <w:t xml:space="preserve"> | </w:t>
@@ -142,99 +134,72 @@
       <w:r>
         <w:rPr>
           <w:rFonts w:ascii="Raleway Thin" w:hAnsi="Raleway Thin" w:cs="Open Sans"/>
-          <w:b w:val="1"/>
-          <w:bCs w:val="1"/>
-          <w:color w:val="000000" w:themeColor="text1" w:themeTint="FF" w:themeShade="FF"/>
-          <w:sz w:val="20"/>
-          <w:szCs w:val="20"/>
+          <w:b/>
+          <w:bCs/>
+          <w:color w:val="000000" w:themeColor="text1"/>
+          <w:szCs w:val="24"/>
           <w:lang w:val="de-DE"/>
         </w:rPr>
         <w:t>coding812</w:t>
       </w:r>
-      <w:r>
-        <w:fldChar w:fldCharType="begin"/>
-      </w:r>
-      <w:r>
-        <w:instrText xml:space="preserve">HYPERLINK "mailto:email@gmail.com"</w:instrText>
-      </w:r>
-      <w:r>
-        <w:fldChar w:fldCharType="separate"/>
-      </w:r>
-      <w:r>
-        <w:rPr>
-          <w:rStyle w:val="Hyperlink"/>
-          <w:rFonts w:ascii="Raleway Thin" w:hAnsi="Raleway Thin" w:cs="Open Sans"/>
-          <w:b w:val="1"/>
-          <w:bCs w:val="1"/>
-          <w:color w:val="000000" w:themeColor="text1" w:themeTint="FF" w:themeShade="FF"/>
-          <w:sz w:val="20"/>
-          <w:szCs w:val="20"/>
-          <w:u w:val="none"/>
-          <w:lang w:val="de-DE"/>
-        </w:rPr>
-        <w:t>@</w:t>
-      </w:r>
-      <w:r>
-        <w:rPr>
-          <w:rStyle w:val="Hyperlink"/>
-          <w:rFonts w:ascii="Raleway Thin" w:hAnsi="Raleway Thin" w:cs="Open Sans"/>
-          <w:b w:val="1"/>
-          <w:bCs w:val="1"/>
-          <w:color w:val="000000" w:themeColor="text1" w:themeTint="FF" w:themeShade="FF"/>
-          <w:sz w:val="20"/>
-          <w:szCs w:val="20"/>
-          <w:u w:val="none"/>
-          <w:lang w:val="de-DE"/>
-        </w:rPr>
-        <w:fldChar w:fldCharType="end"/>
-      </w:r>
-      <w:r>
-        <w:rPr>
-          <w:rStyle w:val="Hyperlink"/>
-          <w:rFonts w:ascii="Raleway Thin" w:hAnsi="Raleway Thin" w:cs="Open Sans"/>
-          <w:b w:val="1"/>
-          <w:bCs w:val="1"/>
-          <w:color w:val="000000" w:themeColor="text1" w:themeTint="FF" w:themeShade="FF"/>
-          <w:sz w:val="20"/>
-          <w:szCs w:val="20"/>
-          <w:u w:val="none"/>
-          <w:lang w:val="de-DE"/>
-        </w:rPr>
-        <w:t>gmail.com</w:t>
-      </w:r>
-      <w:r>
-        <w:rPr>
-          <w:rFonts w:ascii="Raleway Thin" w:hAnsi="Raleway Thin" w:cs="Open Sans"/>
-          <w:b w:val="1"/>
-          <w:bCs w:val="1"/>
-          <w:color w:val="000000" w:themeColor="text1" w:themeTint="FF" w:themeShade="FF"/>
-          <w:sz w:val="20"/>
-          <w:szCs w:val="20"/>
-          <w:lang w:val="de-DE"/>
-        </w:rPr>
-        <w:t xml:space="preserve"> |</w:t>
-      </w:r>
-      <w:r>
-        <w:rPr>
-          <w:rFonts w:ascii="Raleway Thin" w:hAnsi="Raleway Thin" w:cs="Open Sans"/>
-          <w:b w:val="1"/>
-          <w:bCs w:val="1"/>
-          <w:color w:val="000000" w:themeColor="text1" w:themeTint="FF" w:themeShade="FF"/>
-          <w:sz w:val="20"/>
-          <w:szCs w:val="20"/>
-          <w:lang w:val="de-DE"/>
-        </w:rPr>
-        <w:t xml:space="preserve"> </w:t>
-      </w:r>
-      <w:hyperlink r:id="R5689655dfadc4d89">
+      <w:hyperlink w:history="1" r:id="rId7">
         <w:r>
           <w:rPr>
             <w:rStyle w:val="Hyperlink"/>
             <w:rFonts w:ascii="Raleway Thin" w:hAnsi="Raleway Thin" w:cs="Open Sans"/>
-            <w:b w:val="1"/>
-            <w:bCs w:val="1"/>
+            <w:b/>
+            <w:bCs/>
+            <w:color w:val="000000" w:themeColor="text1"/>
             <w:sz w:val="20"/>
-            <w:szCs w:val="20"/>
+            <w:u w:val="none"/>
+            <w:lang w:val="de-DE"/>
+          </w:rPr>
+          <w:t>@</w:t>
+        </w:r>
+      </w:hyperlink>
+      <w:r>
+        <w:rPr>
+          <w:rStyle w:val="Hyperlink"/>
+          <w:rFonts w:ascii="Raleway Thin" w:hAnsi="Raleway Thin" w:cs="Open Sans"/>
+          <w:b/>
+          <w:bCs/>
+          <w:color w:val="000000" w:themeColor="text1"/>
+          <w:szCs w:val="24"/>
+          <w:u w:val="none"/>
+          <w:lang w:val="de-DE"/>
+        </w:rPr>
+        <w:t>gmail.com</w:t>
+      </w:r>
+      <w:r>
+        <w:rPr>
+          <w:rFonts w:ascii="Raleway Thin" w:hAnsi="Raleway Thin" w:cs="Open Sans"/>
+          <w:b/>
+          <w:bCs/>
+          <w:color w:val="000000" w:themeColor="text1"/>
+          <w:szCs w:val="24"/>
+          <w:lang w:val="de-DE"/>
+        </w:rPr>
+        <w:t xml:space="preserve"> |</w:t>
+      </w:r>
+      <w:r>
+        <w:rPr>
+          <w:rFonts w:ascii="Raleway Thin" w:hAnsi="Raleway Thin" w:cs="Open Sans"/>
+          <w:b/>
+          <w:bCs/>
+          <w:color w:val="000000" w:themeColor="text1"/>
+          <w:szCs w:val="24"/>
+          <w:lang w:val="de-DE"/>
+        </w:rPr>
+        <w:t xml:space="preserve"> </w:t>
+      </w:r>
+      <w:hyperlink r:id="rId8">
+        <w:r>
+          <w:rPr>
+            <w:rStyle w:val="Hyperlink"/>
+            <w:rFonts w:ascii="Raleway Thin" w:hAnsi="Raleway Thin" w:cs="Open Sans"/>
+            <w:b/>
+            <w:bCs/>
+            <w:szCs w:val="24"/>
             <w:lang w:val="de-DE"/>
           </w:rPr>
           <w:t>Website</w:t>
@@ -243,11 +208,10 @@
       <w:r>
         <w:rPr>
           <w:rFonts w:ascii="Raleway Thin" w:hAnsi="Raleway Thin" w:cs="Open Sans"/>
-          <w:b w:val="1"/>
-          <w:bCs w:val="1"/>
-          <w:color w:val="000000" w:themeColor="text1" w:themeTint="FF" w:themeShade="FF"/>
-          <w:sz w:val="20"/>
-          <w:szCs w:val="20"/>
+          <w:b/>
+          <w:bCs/>
+          <w:color w:val="000000" w:themeColor="text1"/>
+          <w:szCs w:val="24"/>
           <w:lang w:val="de-DE"/>
         </w:rPr>
         <w:t xml:space="preserve"> |  </w:t>
@@ -256,7 +220,7 @@
         <w:fldChar w:fldCharType="begin"/>
       </w:r>
       <w:r>
-        <w:instrText xml:space="preserve">HYPERLINK "https://github.com/coding812"</w:instrText>
+        <w:instrText>HYPERLINK "https://github.com/coding812"</w:instrText>
       </w:r>
       <w:r>
         <w:fldChar w:fldCharType="separate"/>
@@ -265,10 +229,9 @@
         <w:rPr>
           <w:rStyle w:val="Hyperlink"/>
           <w:rFonts w:ascii="Raleway Thin" w:hAnsi="Raleway Thin" w:cs="Open Sans"/>
-          <w:b w:val="1"/>
-          <w:bCs w:val="1"/>
-          <w:sz w:val="20"/>
-          <w:szCs w:val="20"/>
+          <w:b/>
+          <w:bCs/>
+          <w:sz w:val="20"/>
           <w:lang w:val="de-DE"/>
         </w:rPr>
         <w:t>GitHub</w:t>
@@ -277,10 +240,9 @@
         <w:rPr>
           <w:rStyle w:val="Hyperlink"/>
           <w:rFonts w:ascii="Raleway Thin" w:hAnsi="Raleway Thin" w:cs="Open Sans"/>
-          <w:b w:val="1"/>
-          <w:bCs w:val="1"/>
-          <w:sz w:val="20"/>
-          <w:szCs w:val="20"/>
+          <w:b/>
+          <w:bCs/>
+          <w:sz w:val="20"/>
           <w:lang w:val="de-DE"/>
         </w:rPr>
         <w:fldChar w:fldCharType="end"/>
@@ -288,11 +250,10 @@
       <w:r>
         <w:rPr>
           <w:rFonts w:ascii="Raleway Thin" w:hAnsi="Raleway Thin" w:cs="Open Sans"/>
-          <w:b w:val="1"/>
-          <w:bCs w:val="1"/>
-          <w:color w:val="000000" w:themeColor="text1" w:themeTint="FF" w:themeShade="FF"/>
-          <w:sz w:val="20"/>
-          <w:szCs w:val="20"/>
+          <w:b/>
+          <w:bCs/>
+          <w:color w:val="000000" w:themeColor="text1"/>
+          <w:szCs w:val="24"/>
           <w:lang w:val="de-DE"/>
         </w:rPr>
         <w:t xml:space="preserve"> | </w:t>
@@ -300,24 +261,22 @@
       <w:r>
         <w:rPr>
           <w:rFonts w:ascii="Raleway Thin" w:hAnsi="Raleway Thin" w:cs="Open Sans"/>
-          <w:b w:val="1"/>
-          <w:bCs w:val="1"/>
-          <w:color w:val="000000" w:themeColor="text1" w:themeTint="FF" w:themeShade="FF"/>
-          <w:sz w:val="20"/>
-          <w:szCs w:val="20"/>
+          <w:b/>
+          <w:bCs/>
+          <w:color w:val="000000" w:themeColor="text1"/>
+          <w:szCs w:val="24"/>
           <w:lang w:val="de-DE"/>
         </w:rPr>
         <w:t xml:space="preserve"> </w:t>
       </w:r>
-      <w:hyperlink r:id="R2a9980275cfd4285">
+      <w:hyperlink r:id="rId9">
         <w:r>
           <w:rPr>
             <w:rStyle w:val="Hyperlink"/>
             <w:rFonts w:ascii="Raleway Thin" w:hAnsi="Raleway Thin" w:cs="Open Sans"/>
-            <w:b w:val="1"/>
-            <w:bCs w:val="1"/>
-            <w:sz w:val="20"/>
-            <w:szCs w:val="20"/>
+            <w:b/>
+            <w:bCs/>
+            <w:szCs w:val="24"/>
             <w:lang w:val="de-DE"/>
           </w:rPr>
           <w:t>LinkedIn</w:t>
@@ -353,401 +312,305 @@
         <w:rPr>
           <w:rFonts w:ascii="Raleway Thin" w:hAnsi="Raleway Thin" w:cs="Open Sans"/>
           <w:b/>
+          <w:bCs/>
           <w:smallCaps/>
           <w:sz w:val="30"/>
-          <w:szCs w:val="24"/>
+          <w:szCs w:val="30"/>
         </w:rPr>
         <w:t xml:space="preserve">Professional Profile </w:t>
       </w:r>
     </w:p>
     <w:p>
       <w:pPr>
-        <w:ind w:right="-54"/>
+        <w:spacing w:after="240"/>
         <w:jc w:val="both"/>
-        <w:rPr>
-          <w:rFonts w:ascii="Open Sans" w:hAnsi="Open Sans" w:eastAsia="MS Mincho" w:cs="Open Sans"/>
-          <w:sz w:val="20"/>
-        </w:rPr>
-      </w:pPr>
-    </w:p>
-    <w:p>
-      <w:pPr>
-        <w:ind w:right="-54"/>
+      </w:pPr>
+      <w:r>
+        <w:rPr>
+          <w:rFonts w:ascii="Open Sans" w:hAnsi="Open Sans" w:eastAsia="Open Sans" w:cs="Open Sans"/>
+          <w:noProof/>
+          <w:sz w:val="20"/>
+        </w:rPr>
+        <w:t xml:space="preserve">Dedicated and driven professional transitioning out of HVAC repair and maintenance and into a role in software development. Exceptionally dedicated professional with keen interpersonal, communication, and organizational skills, as well as expertise in troubleshooting and resolving issues and leading the creation and delivery of exceptional digital experiences. </w:t>
+      </w:r>
+    </w:p>
+    <w:p>
+      <w:pPr>
+        <w:spacing w:before="240" w:after="240"/>
         <w:jc w:val="both"/>
         <w:rPr>
-          <w:rFonts w:ascii="Open Sans" w:hAnsi="Open Sans" w:eastAsia="MS Mincho" w:cs="Open Sans"/>
-          <w:sz w:val="20"/>
-        </w:rPr>
-      </w:pPr>
-      <w:r>
-        <w:rPr>
-          <w:rFonts w:ascii="Open Sans" w:hAnsi="Open Sans" w:eastAsia="MS Mincho" w:cs="Open Sans"/>
-          <w:sz w:val="20"/>
-        </w:rPr>
-        <w:t>Dedicated and driven professional transitioning out of HVAC repair and maintenance and into a role in software development. A self-starter with the key talents for aligning client/business objectives with established and emerging project management and software development paradigms to achieve maximum impacts. Achieve success by clearly and effectively communicating with clients and senior personnel to identify their needs and gather requirements, performing the writing of clean and efficient code, and spearheading the design and development of top-quality software applications and solutions</w:t>
-      </w:r>
-      <w:r>
-        <w:rPr>
-          <w:rFonts w:ascii="Open Sans" w:hAnsi="Open Sans" w:eastAsia="MS Mincho" w:cs="Open Sans"/>
+          <w:rFonts w:ascii="Open Sans" w:hAnsi="Open Sans" w:eastAsia="Open Sans" w:cs="Open Sans"/>
+          <w:noProof/>
+          <w:sz w:val="20"/>
+          <w:szCs w:val="20"/>
+        </w:rPr>
+      </w:pPr>
+      <w:r>
+        <w:rPr>
+          <w:rFonts w:ascii="Open Sans" w:hAnsi="Open Sans" w:eastAsia="Open Sans" w:cs="Open Sans"/>
+          <w:b w:val="1"/>
+          <w:bCs w:val="1"/>
+          <w:noProof/>
+          <w:color w:val="14415E"/>
+          <w:sz w:val="20"/>
+          <w:szCs w:val="20"/>
+        </w:rPr>
+        <w:t xml:space="preserve">Technical Proficiencies: </w:t>
+      </w:r>
+      <w:r>
+        <w:rPr>
+          <w:rFonts w:ascii="Open Sans" w:hAnsi="Open Sans" w:eastAsia="Open Sans" w:cs="Open Sans"/>
+          <w:noProof/>
+          <w:sz w:val="20"/>
+          <w:szCs w:val="20"/>
+        </w:rPr>
+        <w:t>C#, .NET</w:t>
+      </w:r>
+      <w:r>
+        <w:rPr>
+          <w:rFonts w:ascii="Open Sans" w:hAnsi="Open Sans" w:eastAsia="Open Sans" w:cs="Open Sans"/>
+          <w:noProof/>
+          <w:sz w:val="20"/>
+          <w:szCs w:val="20"/>
+        </w:rPr>
+        <w:t xml:space="preserve"> MAUI</w:t>
+      </w:r>
+      <w:r>
+        <w:rPr>
+          <w:rFonts w:ascii="Open Sans" w:hAnsi="Open Sans" w:eastAsia="Open Sans" w:cs="Open Sans"/>
+          <w:noProof/>
+          <w:sz w:val="20"/>
+          <w:szCs w:val="20"/>
+        </w:rPr>
+        <w:t>,</w:t>
+      </w:r>
+      <w:r>
+        <w:rPr>
+          <w:rFonts w:ascii="Open Sans" w:hAnsi="Open Sans" w:eastAsia="Open Sans" w:cs="Open Sans"/>
+          <w:noProof/>
+          <w:sz w:val="20"/>
+          <w:szCs w:val="20"/>
+        </w:rPr>
+        <w:t xml:space="preserve"> Blazor,</w:t>
+      </w:r>
+      <w:r>
+        <w:rPr>
+          <w:rFonts w:ascii="Open Sans" w:hAnsi="Open Sans" w:eastAsia="Open Sans" w:cs="Open Sans"/>
+          <w:noProof/>
+          <w:sz w:val="20"/>
+          <w:szCs w:val="20"/>
+        </w:rPr>
+        <w:t xml:space="preserve"> React,</w:t>
+      </w:r>
+      <w:r>
+        <w:rPr>
+          <w:rFonts w:ascii="Open Sans" w:hAnsi="Open Sans" w:eastAsia="Open Sans" w:cs="Open Sans"/>
+          <w:noProof/>
+          <w:sz w:val="20"/>
+          <w:szCs w:val="20"/>
+        </w:rPr>
+        <w:t xml:space="preserve"> React Native,</w:t>
+      </w:r>
+      <w:r>
+        <w:rPr>
+          <w:rFonts w:ascii="Open Sans" w:hAnsi="Open Sans" w:eastAsia="Open Sans" w:cs="Open Sans"/>
+          <w:noProof/>
+          <w:sz w:val="20"/>
+          <w:szCs w:val="20"/>
+        </w:rPr>
+        <w:t xml:space="preserve"> </w:t>
+      </w:r>
+      <w:r>
+        <w:rPr>
+          <w:rFonts w:ascii="Open Sans" w:hAnsi="Open Sans" w:eastAsia="Open Sans" w:cs="Open Sans"/>
+          <w:noProof/>
+          <w:sz w:val="20"/>
+          <w:szCs w:val="20"/>
+        </w:rPr>
+        <w:t>JavaScript, HTML5, CSS,</w:t>
+      </w:r>
+      <w:r>
+        <w:rPr>
+          <w:rFonts w:ascii="Open Sans" w:hAnsi="Open Sans" w:eastAsia="Open Sans" w:cs="Open Sans"/>
+          <w:noProof/>
+          <w:sz w:val="20"/>
+          <w:szCs w:val="20"/>
+        </w:rPr>
+        <w:t xml:space="preserve"> SQL,</w:t>
+      </w:r>
+      <w:r>
+        <w:rPr>
+          <w:rFonts w:ascii="Open Sans" w:hAnsi="Open Sans" w:eastAsia="Open Sans" w:cs="Open Sans"/>
+          <w:noProof/>
+          <w:sz w:val="20"/>
+          <w:szCs w:val="20"/>
+        </w:rPr>
+        <w:t xml:space="preserve"> Bootstrap, Tailwind, Node.js, Express</w:t>
+      </w:r>
+      <w:r>
+        <w:rPr>
+          <w:rFonts w:ascii="Open Sans" w:hAnsi="Open Sans" w:eastAsia="Open Sans" w:cs="Open Sans"/>
+          <w:noProof/>
+          <w:sz w:val="20"/>
+          <w:szCs w:val="20"/>
+        </w:rPr>
+        <w:t>.js</w:t>
+      </w:r>
+      <w:r>
+        <w:rPr>
+          <w:rFonts w:ascii="Open Sans" w:hAnsi="Open Sans" w:eastAsia="Open Sans" w:cs="Open Sans"/>
+          <w:noProof/>
+          <w:sz w:val="20"/>
+          <w:szCs w:val="20"/>
+        </w:rPr>
+        <w:t>,</w:t>
+      </w:r>
+      <w:r>
+        <w:rPr>
+          <w:rFonts w:ascii="Open Sans" w:hAnsi="Open Sans" w:eastAsia="Open Sans" w:cs="Open Sans"/>
+          <w:noProof/>
+          <w:sz w:val="20"/>
+          <w:szCs w:val="20"/>
+        </w:rPr>
+        <w:t xml:space="preserve"> Next.js</w:t>
+      </w:r>
+      <w:r>
+        <w:rPr>
+          <w:rFonts w:ascii="Open Sans" w:hAnsi="Open Sans" w:eastAsia="Open Sans" w:cs="Open Sans"/>
+          <w:noProof/>
+          <w:sz w:val="20"/>
+          <w:szCs w:val="20"/>
+        </w:rPr>
+        <w:t>, GoLang</w:t>
+      </w:r>
+      <w:r>
+        <w:rPr>
+          <w:rFonts w:ascii="Open Sans" w:hAnsi="Open Sans" w:eastAsia="Open Sans" w:cs="Open Sans"/>
+          <w:noProof/>
+          <w:sz w:val="20"/>
+          <w:szCs w:val="20"/>
+        </w:rPr>
+        <w:t xml:space="preserve"> Git/GitHub,</w:t>
+      </w:r>
+      <w:r>
+        <w:rPr>
+          <w:rFonts w:ascii="Open Sans" w:hAnsi="Open Sans" w:eastAsia="Open Sans" w:cs="Open Sans"/>
+          <w:noProof/>
+          <w:sz w:val="20"/>
+          <w:szCs w:val="20"/>
+        </w:rPr>
+        <w:t xml:space="preserve"> </w:t>
+      </w:r>
+      <w:r>
+        <w:rPr>
+          <w:rFonts w:ascii="Open Sans" w:hAnsi="Open Sans" w:eastAsia="Open Sans" w:cs="Open Sans"/>
+          <w:noProof/>
+          <w:sz w:val="20"/>
+          <w:szCs w:val="20"/>
+        </w:rPr>
+        <w:t xml:space="preserve">Visual Sudio, VSCode, </w:t>
+      </w:r>
+      <w:r>
+        <w:rPr>
+          <w:rFonts w:ascii="Open Sans" w:hAnsi="Open Sans" w:eastAsia="Open Sans" w:cs="Open Sans"/>
+          <w:noProof/>
+          <w:sz w:val="20"/>
+          <w:szCs w:val="20"/>
+        </w:rPr>
+        <w:t>DBeaver, Azure Data Studio,</w:t>
+      </w:r>
+      <w:r>
+        <w:rPr>
+          <w:rFonts w:ascii="Open Sans" w:hAnsi="Open Sans" w:eastAsia="Open Sans" w:cs="Open Sans"/>
+          <w:noProof/>
+          <w:sz w:val="20"/>
+          <w:szCs w:val="20"/>
+        </w:rPr>
+        <w:t xml:space="preserve"> MongoDB,</w:t>
+      </w:r>
+      <w:r>
+        <w:rPr>
+          <w:rFonts w:ascii="Open Sans" w:hAnsi="Open Sans" w:eastAsia="Open Sans" w:cs="Open Sans"/>
+          <w:noProof/>
+          <w:sz w:val="20"/>
+          <w:szCs w:val="20"/>
+        </w:rPr>
+        <w:t xml:space="preserve"> Reaper DAW, DaVinci Resolve Studio, Linux, Windows</w:t>
+      </w:r>
+      <w:r>
+        <w:rPr>
+          <w:rFonts w:ascii="Open Sans" w:hAnsi="Open Sans" w:eastAsia="Open Sans" w:cs="Open Sans"/>
+          <w:noProof/>
+          <w:sz w:val="20"/>
+          <w:szCs w:val="20"/>
+        </w:rPr>
+        <w:t>, Excel</w:t>
+      </w:r>
+    </w:p>
+    <w:p>
+      <w:pPr>
+        <w:spacing w:before="240" w:after="240"/>
+        <w:jc w:val="both"/>
+      </w:pPr>
+      <w:r>
+        <w:rPr>
+          <w:rFonts w:ascii="Open Sans" w:hAnsi="Open Sans" w:eastAsia="Open Sans" w:cs="Open Sans"/>
+          <w:noProof/>
+          <w:sz w:val="20"/>
+        </w:rPr>
+        <w:t xml:space="preserve">Member of </w:t>
+      </w:r>
+      <w:r>
+        <w:rPr>
+          <w:rFonts w:ascii="Open Sans" w:hAnsi="Open Sans" w:eastAsia="Open Sans" w:cs="Open Sans"/>
+          <w:i/>
+          <w:iCs/>
+          <w:noProof/>
           <w:color w:val="000000" w:themeColor="text1"/>
           <w:sz w:val="20"/>
         </w:rPr>
-        <w:t>. Exceptionally dedicated professional with keen interpersonal, communication, and organizational skills, as well as</w:t>
-      </w:r>
-      <w:r>
-        <w:rPr>
-          <w:rFonts w:ascii="Open Sans" w:hAnsi="Open Sans" w:eastAsia="MS Mincho" w:cs="Open Sans"/>
+        <w:t>Tampa Devs</w:t>
+      </w:r>
+      <w:r>
+        <w:rPr>
+          <w:rFonts w:ascii="Open Sans" w:hAnsi="Open Sans" w:eastAsia="Open Sans" w:cs="Open Sans"/>
+          <w:noProof/>
           <w:color w:val="000000" w:themeColor="text1"/>
           <w:sz w:val="20"/>
         </w:rPr>
-        <w:t xml:space="preserve"> expertise in troubleshooting and resolving issues and leading the creation and delivery of exceptional digital experiences.</w:t>
-      </w:r>
-      <w:r>
-        <w:rPr>
-          <w:rFonts w:ascii="Open Sans" w:hAnsi="Open Sans" w:eastAsia="MS Mincho" w:cs="Open Sans"/>
+        <w:t>, Software Development Community in Tampa Bay</w:t>
+      </w:r>
+    </w:p>
+    <w:p>
+      <w:pPr>
+        <w:spacing w:before="240" w:after="240"/>
+        <w:jc w:val="both"/>
+        <w:rPr>
+          <w:rFonts w:ascii="Open Sans" w:hAnsi="Open Sans" w:eastAsia="Open Sans" w:cs="Open Sans"/>
+          <w:noProof/>
           <w:color w:val="000000" w:themeColor="text1"/>
           <w:sz w:val="20"/>
         </w:rPr>
-        <w:t xml:space="preserve"> </w:t>
-      </w:r>
-    </w:p>
-    <w:p>
-      <w:pPr>
-        <w:jc w:val="both"/>
-        <w:rPr>
-          <w:rFonts w:ascii="Open Sans" w:hAnsi="Open Sans" w:cs="Open Sans"/>
-          <w:noProof/>
-          <w:sz w:val="20"/>
-        </w:rPr>
-      </w:pPr>
-    </w:p>
-    <w:p>
-      <w:pPr>
-        <w:pBdr>
-          <w:bottom w:val="single" w:color="auto" w:sz="4" w:space="1"/>
-        </w:pBdr>
-        <w:jc w:val="both"/>
-        <w:rPr>
-          <w:rFonts w:ascii="Raleway Thin" w:hAnsi="Raleway Thin" w:cs="Open Sans"/>
-          <w:b/>
-          <w:smallCaps/>
-          <w:sz w:val="30"/>
-          <w:szCs w:val="24"/>
-        </w:rPr>
-      </w:pPr>
-      <w:r>
-        <w:rPr>
-          <w:rFonts w:ascii="Raleway Thin" w:hAnsi="Raleway Thin" w:cs="Open Sans"/>
-          <w:b/>
-          <w:smallCaps/>
-          <w:sz w:val="30"/>
-          <w:szCs w:val="24"/>
-        </w:rPr>
-        <w:t>Core Competencies</w:t>
-      </w:r>
-    </w:p>
-    <w:p>
-      <w:pPr>
-        <w:jc w:val="both"/>
-        <w:rPr>
-          <w:rFonts w:ascii="Open Sans" w:hAnsi="Open Sans" w:cs="Open Sans"/>
-          <w:b/>
-          <w:smallCaps/>
-          <w:sz w:val="20"/>
-        </w:rPr>
-      </w:pPr>
-    </w:p>
-    <w:tbl>
-      <w:tblPr>
-        <w:tblStyle w:val="TableGrid"/>
-        <w:tblW w:w="10771" w:type="dxa"/>
-        <w:tblInd w:w="-95" w:type="dxa"/>
-        <w:tblBorders>
-          <w:top w:val="none" w:color="auto" w:sz="0" w:space="0"/>
-          <w:left w:val="none" w:color="auto" w:sz="0" w:space="0"/>
-          <w:bottom w:val="none" w:color="auto" w:sz="0" w:space="0"/>
-          <w:right w:val="none" w:color="auto" w:sz="0" w:space="0"/>
-          <w:insideH w:val="none" w:color="auto" w:sz="0" w:space="0"/>
-          <w:insideV w:val="none" w:color="auto" w:sz="0" w:space="0"/>
-        </w:tblBorders>
-        <w:tblLayout w:type="fixed"/>
-        <w:tblLook w:val="04A0" w:firstRow="1" w:lastRow="0" w:firstColumn="1" w:lastColumn="0" w:noHBand="0" w:noVBand="1"/>
-      </w:tblPr>
-      <w:tblGrid>
-        <w:gridCol w:w="3695"/>
-        <w:gridCol w:w="3544"/>
-        <w:gridCol w:w="3532"/>
-      </w:tblGrid>
-      <w:tr>
-        <w:tc>
-          <w:tcPr>
-            <w:tcW w:w="3695" w:type="dxa"/>
-          </w:tcPr>
-          <w:p>
-            <w:pPr>
-              <w:numPr>
-                <w:ilvl w:val="0"/>
-                <w:numId w:val="10"/>
-              </w:numPr>
-              <w:tabs>
-                <w:tab w:val="center" w:pos="0"/>
-              </w:tabs>
-              <w:ind w:left="249" w:hanging="270"/>
-              <w:rPr>
-                <w:rFonts w:ascii="Open Sans" w:hAnsi="Open Sans" w:cs="Open Sans"/>
-                <w:sz w:val="20"/>
-              </w:rPr>
-            </w:pPr>
-            <w:r>
-              <w:rPr>
-                <w:rFonts w:ascii="Open Sans" w:hAnsi="Open Sans" w:cs="Open Sans"/>
-                <w:sz w:val="20"/>
-              </w:rPr>
-              <w:t>Software Development</w:t>
-            </w:r>
-          </w:p>
-          <w:p>
-            <w:pPr>
-              <w:numPr>
-                <w:ilvl w:val="0"/>
-                <w:numId w:val="10"/>
-              </w:numPr>
-              <w:tabs>
-                <w:tab w:val="center" w:pos="0"/>
-              </w:tabs>
-              <w:ind w:left="249" w:hanging="270"/>
-              <w:rPr>
-                <w:rFonts w:ascii="Open Sans" w:hAnsi="Open Sans" w:cs="Open Sans"/>
-                <w:sz w:val="20"/>
-              </w:rPr>
-            </w:pPr>
-            <w:r>
-              <w:rPr>
-                <w:rFonts w:ascii="Open Sans" w:hAnsi="Open Sans" w:cs="Open Sans"/>
-                <w:sz w:val="20"/>
-              </w:rPr>
-              <w:t>Coding &amp; Programming</w:t>
-            </w:r>
-          </w:p>
-          <w:p>
-            <w:pPr>
-              <w:numPr>
-                <w:ilvl w:val="0"/>
-                <w:numId w:val="10"/>
-              </w:numPr>
-              <w:tabs>
-                <w:tab w:val="center" w:pos="0"/>
-              </w:tabs>
-              <w:ind w:left="249" w:hanging="270"/>
-              <w:rPr>
-                <w:rFonts w:ascii="Open Sans" w:hAnsi="Open Sans" w:cs="Open Sans"/>
-                <w:sz w:val="20"/>
-              </w:rPr>
-            </w:pPr>
-            <w:r>
-              <w:rPr>
-                <w:rFonts w:ascii="Open Sans" w:hAnsi="Open Sans" w:cs="Open Sans"/>
-                <w:sz w:val="20"/>
-              </w:rPr>
-              <w:t>Requirement Gathering</w:t>
-            </w:r>
-          </w:p>
-          <w:p>
-            <w:pPr>
-              <w:numPr>
-                <w:ilvl w:val="0"/>
-                <w:numId w:val="10"/>
-              </w:numPr>
-              <w:tabs>
-                <w:tab w:val="center" w:pos="0"/>
-              </w:tabs>
-              <w:ind w:left="249" w:hanging="270"/>
-              <w:rPr>
-                <w:rFonts w:ascii="Open Sans" w:hAnsi="Open Sans" w:cs="Open Sans"/>
-                <w:sz w:val="20"/>
-              </w:rPr>
-            </w:pPr>
-            <w:r>
-              <w:rPr>
-                <w:rFonts w:ascii="Open Sans" w:hAnsi="Open Sans" w:cs="Open Sans"/>
-                <w:sz w:val="20"/>
-              </w:rPr>
-              <w:t>Project Management</w:t>
-            </w:r>
-          </w:p>
-        </w:tc>
-        <w:tc>
-          <w:tcPr>
-            <w:tcW w:w="3544" w:type="dxa"/>
-          </w:tcPr>
-          <w:p>
-            <w:pPr>
-              <w:numPr>
-                <w:ilvl w:val="0"/>
-                <w:numId w:val="10"/>
-              </w:numPr>
-              <w:ind w:left="630" w:hanging="270"/>
-              <w:rPr>
-                <w:rFonts w:ascii="Open Sans" w:hAnsi="Open Sans" w:cs="Open Sans"/>
-                <w:sz w:val="20"/>
-              </w:rPr>
-            </w:pPr>
-            <w:r>
-              <w:rPr>
-                <w:rFonts w:ascii="Open Sans" w:hAnsi="Open Sans" w:cs="Open Sans"/>
-                <w:sz w:val="20"/>
-              </w:rPr>
-              <w:t>Client Needs Assessment</w:t>
-            </w:r>
-          </w:p>
-          <w:p>
-            <w:pPr>
-              <w:numPr>
-                <w:ilvl w:val="0"/>
-                <w:numId w:val="10"/>
-              </w:numPr>
-              <w:ind w:left="630" w:hanging="270"/>
-              <w:rPr>
-                <w:rFonts w:ascii="Open Sans" w:hAnsi="Open Sans" w:cs="Open Sans"/>
-                <w:sz w:val="20"/>
-              </w:rPr>
-            </w:pPr>
-            <w:r>
-              <w:rPr>
-                <w:rFonts w:ascii="Open Sans" w:hAnsi="Open Sans" w:cs="Open Sans"/>
-                <w:sz w:val="20"/>
-              </w:rPr>
-              <w:t>Feature Development</w:t>
-            </w:r>
-          </w:p>
-          <w:p>
-            <w:pPr>
-              <w:numPr>
-                <w:ilvl w:val="0"/>
-                <w:numId w:val="10"/>
-              </w:numPr>
-              <w:ind w:left="630" w:hanging="270"/>
-              <w:rPr>
-                <w:rFonts w:ascii="Open Sans" w:hAnsi="Open Sans" w:cs="Open Sans"/>
-                <w:sz w:val="20"/>
-              </w:rPr>
-            </w:pPr>
-            <w:r>
-              <w:rPr>
-                <w:rFonts w:ascii="Open Sans" w:hAnsi="Open Sans" w:cs="Open Sans"/>
-                <w:sz w:val="20"/>
-              </w:rPr>
-              <w:t>Technology Solutions</w:t>
-            </w:r>
-          </w:p>
-          <w:p>
-            <w:pPr>
-              <w:numPr>
-                <w:ilvl w:val="0"/>
-                <w:numId w:val="10"/>
-              </w:numPr>
-              <w:ind w:left="630" w:hanging="270"/>
-              <w:rPr>
-                <w:rFonts w:ascii="Open Sans" w:hAnsi="Open Sans" w:cs="Open Sans"/>
-                <w:sz w:val="20"/>
-              </w:rPr>
-            </w:pPr>
-            <w:r>
-              <w:rPr>
-                <w:rFonts w:ascii="Open Sans" w:hAnsi="Open Sans" w:cs="Open Sans"/>
-                <w:sz w:val="20"/>
-              </w:rPr>
-              <w:t>Customer Service</w:t>
-            </w:r>
-          </w:p>
-        </w:tc>
-        <w:tc>
-          <w:tcPr>
-            <w:tcW w:w="3532" w:type="dxa"/>
-          </w:tcPr>
-          <w:p>
-            <w:pPr>
-              <w:numPr>
-                <w:ilvl w:val="0"/>
-                <w:numId w:val="10"/>
-              </w:numPr>
-              <w:ind w:left="630" w:hanging="270"/>
-              <w:rPr>
-                <w:rFonts w:ascii="Open Sans" w:hAnsi="Open Sans" w:cs="Open Sans"/>
-                <w:sz w:val="20"/>
-              </w:rPr>
-            </w:pPr>
-            <w:r>
-              <w:rPr>
-                <w:rFonts w:ascii="Open Sans" w:hAnsi="Open Sans" w:cs="Open Sans"/>
-                <w:sz w:val="20"/>
-              </w:rPr>
-              <w:t>Web &amp; Mobile Development</w:t>
-            </w:r>
-          </w:p>
-          <w:p>
-            <w:pPr>
-              <w:numPr>
-                <w:ilvl w:val="0"/>
-                <w:numId w:val="10"/>
-              </w:numPr>
-              <w:ind w:left="630" w:hanging="270"/>
-              <w:rPr>
-                <w:rFonts w:ascii="Open Sans" w:hAnsi="Open Sans" w:cs="Open Sans"/>
-                <w:sz w:val="20"/>
-              </w:rPr>
-            </w:pPr>
-            <w:r>
-              <w:rPr>
-                <w:rFonts w:ascii="Open Sans" w:hAnsi="Open Sans" w:cs="Open Sans"/>
-                <w:sz w:val="20"/>
-              </w:rPr>
-              <w:t>Troubleshooting</w:t>
-            </w:r>
-          </w:p>
-          <w:p>
-            <w:pPr>
-              <w:numPr>
-                <w:ilvl w:val="0"/>
-                <w:numId w:val="10"/>
-              </w:numPr>
-              <w:ind w:left="630" w:hanging="270"/>
-              <w:rPr>
-                <w:rFonts w:ascii="Open Sans" w:hAnsi="Open Sans" w:cs="Open Sans"/>
-                <w:sz w:val="20"/>
-              </w:rPr>
-            </w:pPr>
-            <w:r>
-              <w:rPr>
-                <w:rFonts w:ascii="Open Sans" w:hAnsi="Open Sans" w:cs="Open Sans"/>
-                <w:sz w:val="20"/>
-              </w:rPr>
-              <w:t>UX &amp; UI Design</w:t>
-            </w:r>
-          </w:p>
-          <w:p>
-            <w:pPr>
-              <w:numPr>
-                <w:ilvl w:val="0"/>
-                <w:numId w:val="10"/>
-              </w:numPr>
-              <w:ind w:left="630" w:hanging="270"/>
-              <w:rPr>
-                <w:rFonts w:ascii="Open Sans" w:hAnsi="Open Sans" w:cs="Open Sans"/>
-                <w:sz w:val="20"/>
-              </w:rPr>
-            </w:pPr>
-            <w:r>
-              <w:rPr>
-                <w:rFonts w:ascii="Open Sans" w:hAnsi="Open Sans" w:cs="Open Sans"/>
-                <w:sz w:val="20"/>
-              </w:rPr>
-              <w:t>Problem-Solving</w:t>
-            </w:r>
-          </w:p>
-        </w:tc>
-      </w:tr>
-    </w:tbl>
+      </w:pPr>
+      <w:r>
+        <w:rPr>
+          <w:rFonts w:ascii="Open Sans" w:hAnsi="Open Sans" w:eastAsia="Open Sans" w:cs="Open Sans"/>
+          <w:noProof/>
+          <w:color w:val="000000" w:themeColor="text1"/>
+          <w:sz w:val="20"/>
+        </w:rPr>
+        <w:t>Founded and maintain</w:t>
+      </w:r>
+      <w:r>
+        <w:rPr>
+          <w:rFonts w:ascii="Open Sans" w:hAnsi="Open Sans" w:eastAsia="Open Sans" w:cs="Open Sans"/>
+          <w:noProof/>
+          <w:color w:val="000000" w:themeColor="text1"/>
+          <w:sz w:val="20"/>
+        </w:rPr>
+        <w:t xml:space="preserve"> Slack workspace for Junior developers and career switchers with over 100 members.</w:t>
+      </w:r>
+    </w:p>
     <w:p>
       <w:pPr>
         <w:pBdr>
@@ -757,102 +620,45 @@
         <w:rPr>
           <w:rFonts w:ascii="Raleway Thin" w:hAnsi="Raleway Thin" w:cs="Open Sans"/>
           <w:b/>
+          <w:bCs/>
           <w:smallCaps/>
           <w:sz w:val="30"/>
-          <w:szCs w:val="24"/>
-        </w:rPr>
-      </w:pPr>
-    </w:p>
-    <w:p>
-      <w:pPr>
-        <w:pBdr>
-          <w:bottom w:val="single" w:color="auto" w:sz="4" w:space="1"/>
-        </w:pBdr>
-        <w:outlineLvl w:val="0"/>
+          <w:szCs w:val="30"/>
+        </w:rPr>
+      </w:pPr>
+      <w:r>
         <w:rPr>
           <w:rFonts w:ascii="Raleway Thin" w:hAnsi="Raleway Thin" w:cs="Open Sans"/>
           <w:b/>
+          <w:bCs/>
           <w:smallCaps/>
           <w:sz w:val="30"/>
-          <w:szCs w:val="24"/>
-        </w:rPr>
-      </w:pPr>
-      <w:r>
-        <w:rPr>
-          <w:rFonts w:ascii="Raleway Thin" w:hAnsi="Raleway Thin" w:cs="Open Sans"/>
-          <w:b/>
+          <w:szCs w:val="30"/>
+        </w:rPr>
+        <w:t>Projects</w:t>
+      </w:r>
+    </w:p>
+    <w:p>
+      <w:pPr>
+        <w:tabs>
+          <w:tab w:val="right" w:pos="9648"/>
+        </w:tabs>
+        <w:rPr>
+          <w:rFonts w:ascii="Open Sans" w:hAnsi="Open Sans" w:cs="Open Sans"/>
+          <w:b/>
+          <w:bCs/>
+          <w:sz w:val="20"/>
+        </w:rPr>
+      </w:pPr>
+      <w:r>
+        <w:rPr>
+          <w:rFonts w:ascii="Open Sans" w:hAnsi="Open Sans" w:cs="Open Sans"/>
           <w:smallCaps/>
-          <w:sz w:val="30"/>
-          <w:szCs w:val="24"/>
-        </w:rPr>
-        <w:t>Professional Experience</w:t>
-      </w:r>
-    </w:p>
-    <w:p>
-      <w:pPr>
-        <w:rPr>
-          <w:rFonts w:ascii="Open Sans" w:hAnsi="Open Sans" w:cs="Open Sans"/>
-          <w:noProof/>
-          <w:sz w:val="20"/>
-        </w:rPr>
-      </w:pPr>
-    </w:p>
-    <w:p>
-      <w:pPr>
-        <w:tabs>
-          <w:tab w:val="right" w:pos="9648"/>
-        </w:tabs>
-        <w:rPr>
-          <w:rFonts w:ascii="Raleway Thin" w:hAnsi="Raleway Thin" w:cs="Open Sans"/>
-          <w:b/>
-          <w:color w:val="BA8D65"/>
-          <w:sz w:val="20"/>
-        </w:rPr>
-      </w:pPr>
-      <w:r>
-        <w:rPr>
-          <w:rFonts w:ascii="Open Sans" w:hAnsi="Open Sans" w:cs="Open Sans"/>
-          <w:smallCaps/>
           <w:noProof/>
           <w:color w:val="14415E"/>
           <w:sz w:val="20"/>
         </w:rPr>
-        <w:t>F</w:t>
-      </w:r>
-      <w:r>
-        <w:rPr>
-          <w:rFonts w:ascii="Open Sans" w:hAnsi="Open Sans" w:cs="Open Sans"/>
-          <w:smallCaps/>
-          <w:noProof/>
-          <w:color w:val="14415E"/>
-          <w:sz w:val="20"/>
-        </w:rPr>
-        <w:t>reelance, St. Petersburg, FL, October 2023 to Present</w:t>
-      </w:r>
-      <w:r>
-        <w:rPr>
-          <w:rFonts w:ascii="Open Sans" w:hAnsi="Open Sans" w:cs="Open Sans"/>
-          <w:sz w:val="20"/>
-        </w:rPr>
-        <w:br/>
-      </w:r>
-      <w:r>
-        <w:rPr>
-          <w:rFonts w:ascii="Raleway Thin" w:hAnsi="Raleway Thin" w:cs="Open Sans"/>
-          <w:b/>
-          <w:color w:val="BA8D65"/>
-          <w:sz w:val="20"/>
-        </w:rPr>
-        <w:t xml:space="preserve">WEB &amp; MOBILE </w:t>
-      </w:r>
-      <w:r>
-        <w:rPr>
-          <w:rFonts w:ascii="Raleway Thin" w:hAnsi="Raleway Thin" w:cs="Open Sans"/>
-          <w:b/>
-          <w:color w:val="BA8D65"/>
-          <w:sz w:val="20"/>
-        </w:rPr>
-        <w:t>DEVELOPER</w:t>
+        <w:t>Personal Site, stevemillertime.com, January 2024 to Present</w:t>
       </w:r>
     </w:p>
     <w:p>
@@ -865,15 +671,40 @@
         <w:rPr>
           <w:rFonts w:ascii="Open Sans" w:hAnsi="Open Sans" w:cs="Open Sans"/>
           <w:sz w:val="20"/>
-        </w:rPr>
-      </w:pPr>
-      <w:bookmarkStart w:name="_Hlk167271116" w:id="0"/>
-      <w:r>
-        <w:rPr>
-          <w:rFonts w:ascii="Open Sans" w:hAnsi="Open Sans" w:cs="Open Sans"/>
-          <w:sz w:val="20"/>
-        </w:rPr>
-        <w:t>Operate with a strong and ongoing focus on leading the creation of cutting-edge and high-quality digital experiences across web and mobile landscapes.</w:t>
+          <w:szCs w:val="20"/>
+        </w:rPr>
+      </w:pPr>
+      <w:r>
+        <w:rPr>
+          <w:rFonts w:ascii="Open Sans" w:hAnsi="Open Sans" w:cs="Open Sans"/>
+          <w:sz w:val="20"/>
+          <w:szCs w:val="20"/>
+        </w:rPr>
+        <w:t>Handled</w:t>
+      </w:r>
+      <w:r>
+        <w:rPr>
+          <w:rFonts w:ascii="Open Sans" w:hAnsi="Open Sans" w:cs="Open Sans"/>
+          <w:sz w:val="20"/>
+          <w:szCs w:val="20"/>
+        </w:rPr>
+        <w:t xml:space="preserve"> all aspects of the design and development of this personal website through employment of .NET </w:t>
+      </w:r>
+      <w:r>
+        <w:rPr>
+          <w:rFonts w:ascii="Open Sans" w:hAnsi="Open Sans" w:cs="Open Sans"/>
+          <w:sz w:val="20"/>
+          <w:szCs w:val="20"/>
+        </w:rPr>
+        <w:t>Blazor</w:t>
+      </w:r>
+      <w:r>
+        <w:rPr>
+          <w:rFonts w:ascii="Open Sans" w:hAnsi="Open Sans" w:cs="Open Sans"/>
+          <w:sz w:val="20"/>
+          <w:szCs w:val="20"/>
+        </w:rPr>
+        <w:t xml:space="preserve"> and Bootstrap, and deployed on Azure.</w:t>
       </w:r>
     </w:p>
     <w:p>
@@ -893,21 +724,44 @@
           <w:rFonts w:ascii="Open Sans" w:hAnsi="Open Sans" w:cs="Open Sans"/>
           <w:sz w:val="20"/>
         </w:rPr>
-        <w:t>Effectively utilize a diverse tech stack that includes React, .NET</w:t>
-      </w:r>
-      <w:r>
-        <w:rPr>
-          <w:rFonts w:ascii="Open Sans" w:hAnsi="Open Sans" w:cs="Open Sans"/>
-          <w:sz w:val="20"/>
-        </w:rPr>
-        <w:t xml:space="preserve"> MAUI</w:t>
-      </w:r>
-      <w:r>
-        <w:rPr>
-          <w:rFonts w:ascii="Open Sans" w:hAnsi="Open Sans" w:cs="Open Sans"/>
-          <w:sz w:val="20"/>
-        </w:rPr>
-        <w:t>, and Blazor, among many others, across web and mobile development activities.</w:t>
+        <w:t>Perform the ongoing updating and improvement of the website to institute significant improvements in development expertise.</w:t>
+      </w:r>
+    </w:p>
+    <w:p>
+      <w:pPr>
+        <w:tabs>
+          <w:tab w:val="right" w:pos="9648"/>
+        </w:tabs>
+        <w:rPr>
+          <w:rFonts w:ascii="Open Sans" w:hAnsi="Open Sans" w:cs="Open Sans"/>
+          <w:smallCaps/>
+          <w:noProof/>
+          <w:color w:val="14415E"/>
+          <w:sz w:val="20"/>
+        </w:rPr>
+      </w:pPr>
+    </w:p>
+    <w:p>
+      <w:pPr>
+        <w:tabs>
+          <w:tab w:val="right" w:pos="9648"/>
+        </w:tabs>
+        <w:rPr>
+          <w:rFonts w:ascii="Open Sans" w:hAnsi="Open Sans" w:cs="Open Sans"/>
+          <w:b/>
+          <w:bCs/>
+          <w:sz w:val="20"/>
+        </w:rPr>
+      </w:pPr>
+      <w:r>
+        <w:rPr>
+          <w:rFonts w:ascii="Open Sans" w:hAnsi="Open Sans" w:cs="Open Sans"/>
+          <w:smallCaps/>
+          <w:noProof/>
+          <w:color w:val="14415E"/>
+          <w:sz w:val="20"/>
+        </w:rPr>
+        <w:t>Spiffy (working title), spiffy.azurewebsites.net , May 2024 to Present</w:t>
       </w:r>
     </w:p>
     <w:p>
@@ -927,7 +781,7 @@
           <w:rFonts w:ascii="Open Sans" w:hAnsi="Open Sans" w:cs="Open Sans"/>
           <w:sz w:val="20"/>
         </w:rPr>
-        <w:t>Clearly and effectively communicate with clients to obtain a strong understanding of their needs and visions and lead the delivery of completed projects to achieve maximum satisfaction.</w:t>
+        <w:t>Conceptualized, designed, and implemented the idea for a free commission and flat rate tracker for small to medium sized companies with technicians and sales people in the field, who may not be able to afford more expensive sales tracking software, but wish to modernize their workflow.</w:t>
       </w:r>
     </w:p>
     <w:p>
@@ -947,7 +801,92 @@
           <w:rFonts w:ascii="Open Sans" w:hAnsi="Open Sans" w:cs="Open Sans"/>
           <w:sz w:val="20"/>
         </w:rPr>
-        <w:t>Spearhead all aspects of web and mobile development projects from inception through to completion in a timely and effective manner.</w:t>
+        <w:t xml:space="preserve">Utilized the MongoDB for database, </w:t>
+      </w:r>
+      <w:proofErr w:type="spellStart"/>
+      <w:r>
+        <w:rPr>
+          <w:rFonts w:ascii="Open Sans" w:hAnsi="Open Sans" w:cs="Open Sans"/>
+          <w:sz w:val="20"/>
+        </w:rPr>
+        <w:t>Node.js</w:t>
+      </w:r>
+      <w:proofErr w:type="spellEnd"/>
+      <w:r>
+        <w:rPr>
+          <w:rFonts w:ascii="Open Sans" w:hAnsi="Open Sans" w:cs="Open Sans"/>
+          <w:sz w:val="20"/>
+        </w:rPr>
+        <w:t xml:space="preserve"> and </w:t>
+      </w:r>
+      <w:proofErr w:type="spellStart"/>
+      <w:r>
+        <w:rPr>
+          <w:rFonts w:ascii="Open Sans" w:hAnsi="Open Sans" w:cs="Open Sans"/>
+          <w:sz w:val="20"/>
+        </w:rPr>
+        <w:t>Express.js</w:t>
+      </w:r>
+      <w:proofErr w:type="spellEnd"/>
+      <w:r>
+        <w:rPr>
+          <w:rFonts w:ascii="Open Sans" w:hAnsi="Open Sans" w:cs="Open Sans"/>
+          <w:sz w:val="20"/>
+        </w:rPr>
+        <w:t xml:space="preserve"> for the backend, and React with </w:t>
+      </w:r>
+      <w:proofErr w:type="spellStart"/>
+      <w:r>
+        <w:rPr>
+          <w:rFonts w:ascii="Open Sans" w:hAnsi="Open Sans" w:cs="Open Sans"/>
+          <w:sz w:val="20"/>
+        </w:rPr>
+        <w:t>Tailwind.css</w:t>
+      </w:r>
+      <w:proofErr w:type="spellEnd"/>
+      <w:r>
+        <w:rPr>
+          <w:rFonts w:ascii="Open Sans" w:hAnsi="Open Sans" w:cs="Open Sans"/>
+          <w:sz w:val="20"/>
+        </w:rPr>
+        <w:t xml:space="preserve"> for designing the front end.</w:t>
+      </w:r>
+    </w:p>
+    <w:p>
+      <w:pPr>
+        <w:tabs>
+          <w:tab w:val="right" w:pos="9648"/>
+        </w:tabs>
+        <w:rPr>
+          <w:rFonts w:ascii="Open Sans" w:hAnsi="Open Sans" w:cs="Open Sans"/>
+          <w:smallCaps/>
+          <w:noProof/>
+          <w:color w:val="14415E"/>
+          <w:sz w:val="20"/>
+        </w:rPr>
+      </w:pPr>
+    </w:p>
+    <w:p>
+      <w:pPr>
+        <w:tabs>
+          <w:tab w:val="right" w:pos="9648"/>
+        </w:tabs>
+        <w:rPr>
+          <w:rFonts w:ascii="Open Sans" w:hAnsi="Open Sans" w:cs="Open Sans"/>
+          <w:b/>
+          <w:bCs/>
+          <w:sz w:val="20"/>
+        </w:rPr>
+      </w:pPr>
+      <w:r>
+        <w:rPr>
+          <w:rFonts w:ascii="Open Sans" w:hAnsi="Open Sans" w:cs="Open Sans"/>
+          <w:smallCaps/>
+          <w:noProof/>
+          <w:color w:val="14415E"/>
+          <w:sz w:val="20"/>
+        </w:rPr>
+        <w:t>HVAC Application, November 2023 to Present</w:t>
       </w:r>
     </w:p>
     <w:p>
@@ -959,17 +898,25 @@
         <w:ind w:left="630" w:hanging="270"/>
         <w:rPr>
           <w:rFonts w:ascii="Open Sans" w:hAnsi="Open Sans" w:cs="Open Sans"/>
-          <w:color w:val="000000" w:themeColor="text1"/>
-          <w:sz w:val="20"/>
-        </w:rPr>
-      </w:pPr>
-      <w:r>
-        <w:rPr>
-          <w:rFonts w:ascii="Open Sans" w:hAnsi="Open Sans" w:cs="Open Sans"/>
-          <w:color w:val="000000" w:themeColor="text1"/>
-          <w:sz w:val="20"/>
-        </w:rPr>
-        <w:t>Carry out the clear and accurate translation of client requirements into technical specifications and project plans to achieve project success.</w:t>
+          <w:sz w:val="20"/>
+          <w:szCs w:val="20"/>
+        </w:rPr>
+      </w:pPr>
+      <w:r>
+        <w:rPr>
+          <w:rFonts w:ascii="Open Sans" w:hAnsi="Open Sans" w:cs="Open Sans"/>
+          <w:sz w:val="20"/>
+          <w:szCs w:val="20"/>
+        </w:rPr>
+        <w:t>Handled</w:t>
+      </w:r>
+      <w:r>
+        <w:rPr>
+          <w:rFonts w:ascii="Open Sans" w:hAnsi="Open Sans" w:cs="Open Sans"/>
+          <w:sz w:val="20"/>
+          <w:szCs w:val="20"/>
+        </w:rPr>
+        <w:t xml:space="preserve"> the creation, design, and development of this cross-platform .NET MAUI application for HVAC field technicians, including various tools and features to enable them to perform their job in a more efficient manner.</w:t>
       </w:r>
     </w:p>
     <w:p>
@@ -981,25 +928,123 @@
         <w:ind w:left="630" w:hanging="270"/>
         <w:rPr>
           <w:rFonts w:ascii="Open Sans" w:hAnsi="Open Sans" w:cs="Open Sans"/>
-          <w:color w:val="FF0000"/>
-          <w:sz w:val="20"/>
-        </w:rPr>
-      </w:pPr>
-      <w:r>
-        <w:rPr>
-          <w:rFonts w:ascii="Open Sans" w:hAnsi="Open Sans" w:cs="Open Sans"/>
-          <w:color w:val="000000" w:themeColor="text1"/>
-          <w:sz w:val="20"/>
-        </w:rPr>
-        <w:t>Play a key role by leading the design and development of user interfaces (UI) and user experiences (UX) to deliver a top-quality user experience</w:t>
-      </w:r>
-      <w:r>
-        <w:rPr>
-          <w:rFonts w:ascii="Open Sans" w:hAnsi="Open Sans" w:cs="Open Sans"/>
-          <w:color w:val="FF0000"/>
-          <w:sz w:val="20"/>
-        </w:rPr>
-        <w:t>.</w:t>
+          <w:sz w:val="20"/>
+          <w:szCs w:val="20"/>
+        </w:rPr>
+      </w:pPr>
+      <w:r>
+        <w:rPr>
+          <w:rFonts w:ascii="Open Sans" w:hAnsi="Open Sans" w:cs="Open Sans"/>
+          <w:sz w:val="20"/>
+          <w:szCs w:val="20"/>
+        </w:rPr>
+        <w:t>Lead the development of numerous features from ideation, including a calculator for testing a start capacitor under load, a duct sizing calculator, a form for estimating complete duct system change out, and a sub cool/superheat calculator.</w:t>
+      </w:r>
+    </w:p>
+    <w:p>
+      <w:pPr>
+        <w:ind w:left="360" w:hanging="0"/>
+        <w:rPr>
+          <w:rFonts w:ascii="Open Sans" w:hAnsi="Open Sans" w:cs="Open Sans"/>
+          <w:sz w:val="20"/>
+          <w:szCs w:val="20"/>
+        </w:rPr>
+      </w:pPr>
+    </w:p>
+    <w:p>
+      <w:pPr>
+        <w:pBdr>
+          <w:bottom w:val="single" w:color="auto" w:sz="4" w:space="1"/>
+        </w:pBdr>
+        <w:outlineLvl w:val="0"/>
+        <w:rPr>
+          <w:rFonts w:ascii="Raleway Thin" w:hAnsi="Raleway Thin" w:cs="Open Sans"/>
+          <w:b/>
+          <w:smallCaps/>
+          <w:sz w:val="30"/>
+          <w:szCs w:val="24"/>
+        </w:rPr>
+      </w:pPr>
+      <w:r>
+        <w:rPr>
+          <w:rFonts w:ascii="Raleway Thin" w:hAnsi="Raleway Thin" w:cs="Open Sans"/>
+          <w:b/>
+          <w:smallCaps/>
+          <w:sz w:val="30"/>
+          <w:szCs w:val="24"/>
+        </w:rPr>
+        <w:t>Professional Experience</w:t>
+      </w:r>
+    </w:p>
+    <w:p>
+      <w:pPr>
+        <w:rPr>
+          <w:rFonts w:ascii="Open Sans" w:hAnsi="Open Sans" w:cs="Open Sans"/>
+          <w:noProof/>
+          <w:sz w:val="20"/>
+        </w:rPr>
+      </w:pPr>
+    </w:p>
+    <w:p>
+      <w:pPr>
+        <w:tabs>
+          <w:tab w:val="right" w:pos="9648"/>
+        </w:tabs>
+        <w:rPr>
+          <w:rFonts w:ascii="Raleway Thin" w:hAnsi="Raleway Thin" w:cs="Open Sans"/>
+          <w:b w:val="1"/>
+          <w:bCs w:val="1"/>
+          <w:color w:val="BA8D65"/>
+          <w:sz w:val="20"/>
+          <w:szCs w:val="20"/>
+        </w:rPr>
+      </w:pPr>
+      <w:r>
+        <w:rPr>
+          <w:rFonts w:ascii="Open Sans" w:hAnsi="Open Sans" w:cs="Open Sans"/>
+          <w:smallCaps w:val="1"/>
+          <w:noProof/>
+          <w:color w:val="14415E"/>
+          <w:sz w:val="20"/>
+          <w:szCs w:val="20"/>
+        </w:rPr>
+        <w:t xml:space="preserve">American Power &amp; Gas, St. Petersburg, FL, august 2024 to </w:t>
+      </w:r>
+      <w:r>
+        <w:rPr>
+          <w:rFonts w:ascii="Open Sans" w:hAnsi="Open Sans" w:cs="Open Sans"/>
+          <w:smallCaps w:val="1"/>
+          <w:noProof/>
+          <w:color w:val="14415E"/>
+          <w:sz w:val="20"/>
+          <w:szCs w:val="20"/>
+        </w:rPr>
+        <w:t>september 2024</w:t>
+      </w:r>
+      <w:r>
+        <w:br/>
+      </w:r>
+      <w:r>
+        <w:rPr>
+          <w:rFonts w:ascii="Raleway Thin" w:hAnsi="Raleway Thin" w:cs="Open Sans"/>
+          <w:b w:val="1"/>
+          <w:bCs w:val="1"/>
+          <w:color w:val="BA8D65"/>
+          <w:sz w:val="20"/>
+          <w:szCs w:val="20"/>
+        </w:rPr>
+        <w:t xml:space="preserve">PRODUCTION SUPPORT </w:t>
+      </w:r>
+      <w:r>
+        <w:rPr>
+          <w:rFonts w:ascii="Raleway Thin" w:hAnsi="Raleway Thin" w:cs="Open Sans"/>
+          <w:b w:val="1"/>
+          <w:bCs w:val="1"/>
+          <w:color w:val="BA8D65"/>
+          <w:sz w:val="20"/>
+          <w:szCs w:val="20"/>
+        </w:rPr>
+        <w:t>ANALYST</w:t>
       </w:r>
     </w:p>
     <w:p>
@@ -1011,69 +1056,43 @@
         <w:ind w:left="630" w:hanging="270"/>
         <w:rPr>
           <w:rFonts w:ascii="Open Sans" w:hAnsi="Open Sans" w:cs="Open Sans"/>
-          <w:color w:val="000000" w:themeColor="text1"/>
-          <w:sz w:val="20"/>
-        </w:rPr>
-      </w:pPr>
-      <w:r>
-        <w:rPr>
-          <w:rFonts w:ascii="Open Sans" w:hAnsi="Open Sans" w:cs="Open Sans"/>
-          <w:color w:val="000000" w:themeColor="text1"/>
-          <w:sz w:val="20"/>
-        </w:rPr>
-        <w:t>Conduct the troubleshooting, diagnosis, and resolution of a wide variety of complex technical bugs and issues in a swift manner.</w:t>
-      </w:r>
-    </w:p>
-    <w:bookmarkEnd w:id="0"/>
-    <w:p>
-      <w:pPr>
-        <w:tabs>
-          <w:tab w:val="right" w:pos="9648"/>
-        </w:tabs>
-        <w:rPr>
-          <w:rFonts w:ascii="Raleway Thin" w:hAnsi="Raleway Thin" w:cs="Open Sans"/>
-          <w:b/>
-          <w:bCs/>
-          <w:sz w:val="20"/>
-        </w:rPr>
-      </w:pPr>
-    </w:p>
-    <w:p>
-      <w:pPr>
-        <w:tabs>
-          <w:tab w:val="right" w:pos="9648"/>
-        </w:tabs>
-        <w:rPr>
-          <w:rFonts w:ascii="Open Sans" w:hAnsi="Open Sans" w:cs="Open Sans"/>
-          <w:b/>
-          <w:sz w:val="20"/>
-        </w:rPr>
-      </w:pPr>
-      <w:r>
-        <w:rPr>
-          <w:rFonts w:ascii="Open Sans" w:hAnsi="Open Sans" w:cs="Open Sans"/>
-          <w:smallCaps/>
-          <w:noProof/>
-          <w:color w:val="14415E"/>
-          <w:sz w:val="20"/>
-        </w:rPr>
-        <w:t>The AC Guy of Tampa Bay, Clearwater, FL, August 2021 to June 2023</w:t>
-      </w:r>
-      <w:r>
-        <w:rPr>
-          <w:rFonts w:ascii="Open Sans" w:hAnsi="Open Sans" w:cs="Open Sans"/>
-          <w:sz w:val="20"/>
-        </w:rPr>
-        <w:br/>
-      </w:r>
-      <w:r>
-        <w:rPr>
-          <w:rFonts w:ascii="Raleway Thin" w:hAnsi="Raleway Thin" w:cs="Open Sans"/>
-          <w:b/>
-          <w:color w:val="BA8D65"/>
-          <w:sz w:val="20"/>
-        </w:rPr>
-        <w:t>HEATING AND AIR SERVICE TECHNICIAN</w:t>
+          <w:sz w:val="20"/>
+        </w:rPr>
+      </w:pPr>
+      <w:r>
+        <w:rPr>
+          <w:rFonts w:ascii="Open Sans" w:hAnsi="Open Sans" w:cs="Open Sans"/>
+          <w:sz w:val="20"/>
+        </w:rPr>
+        <w:t xml:space="preserve">Worked between multiple departments </w:t>
+      </w:r>
+      <w:r>
+        <w:rPr>
+          <w:rFonts w:ascii="Open Sans" w:hAnsi="Open Sans" w:cs="Open Sans"/>
+          <w:sz w:val="20"/>
+        </w:rPr>
+        <w:t xml:space="preserve">to ensure speedy and accurate energy enrollment for homes </w:t>
+      </w:r>
+      <w:r>
+        <w:rPr>
+          <w:rFonts w:ascii="Open Sans" w:hAnsi="Open Sans" w:cs="Open Sans"/>
+          <w:sz w:val="20"/>
+        </w:rPr>
+        <w:t>and</w:t>
+      </w:r>
+      <w:r>
+        <w:rPr>
+          <w:rFonts w:ascii="Open Sans" w:hAnsi="Open Sans" w:cs="Open Sans"/>
+          <w:sz w:val="20"/>
+        </w:rPr>
+        <w:t xml:space="preserve"> business</w:t>
+      </w:r>
+      <w:r>
+        <w:rPr>
+          <w:rFonts w:ascii="Open Sans" w:hAnsi="Open Sans" w:cs="Open Sans"/>
+          <w:sz w:val="20"/>
+        </w:rPr>
+        <w:t>es in deregulated states.</w:t>
       </w:r>
     </w:p>
     <w:p>
@@ -1093,7 +1112,106 @@
           <w:rFonts w:ascii="Open Sans" w:hAnsi="Open Sans" w:cs="Open Sans"/>
           <w:sz w:val="20"/>
         </w:rPr>
-        <w:t>Conducted the troubleshooting, diagnosis, and repair of a wide variety of issues with air conditioning systems while maximizing customer satisfaction.</w:t>
+        <w:t xml:space="preserve">Worked with multiple electricity and gas utilities to determine and meet requirements for </w:t>
+      </w:r>
+      <w:r>
+        <w:rPr>
+          <w:rFonts w:ascii="Open Sans" w:hAnsi="Open Sans" w:cs="Open Sans"/>
+          <w:sz w:val="20"/>
+        </w:rPr>
+        <w:t>accurate customer and supplier enrollment.</w:t>
+      </w:r>
+    </w:p>
+    <w:p w14:noSpellErr="1">
+      <w:pPr>
+        <w:tabs>
+          <w:tab w:val="right" w:pos="9648"/>
+        </w:tabs>
+        <w:rPr>
+          <w:rFonts w:ascii="Open Sans" w:hAnsi="Open Sans" w:cs="Open Sans"/>
+          <w:smallCaps w:val="1"/>
+          <w:noProof/>
+          <w:color w:val="14415E"/>
+          <w:sz w:val="20"/>
+          <w:szCs w:val="20"/>
+        </w:rPr>
+      </w:pPr>
+    </w:p>
+    <w:p>
+      <w:pPr>
+        <w:tabs>
+          <w:tab w:val="right" w:leader="none" w:pos="9648"/>
+        </w:tabs>
+        <w:rPr>
+          <w:rFonts w:ascii="Open Sans" w:hAnsi="Open Sans" w:cs="Open Sans"/>
+          <w:smallCaps w:val="1"/>
+          <w:noProof/>
+          <w:color w:val="14415E"/>
+          <w:sz w:val="20"/>
+          <w:szCs w:val="20"/>
+        </w:rPr>
+      </w:pPr>
+    </w:p>
+    <w:p>
+      <w:pPr>
+        <w:tabs>
+          <w:tab w:val="right" w:leader="none" w:pos="9648"/>
+        </w:tabs>
+        <w:rPr>
+          <w:rFonts w:ascii="Open Sans" w:hAnsi="Open Sans" w:cs="Open Sans"/>
+          <w:smallCaps w:val="1"/>
+          <w:noProof/>
+          <w:color w:val="14415E"/>
+          <w:sz w:val="20"/>
+          <w:szCs w:val="20"/>
+        </w:rPr>
+      </w:pPr>
+    </w:p>
+    <w:p>
+      <w:pPr>
+        <w:tabs>
+          <w:tab w:val="right" w:pos="9648"/>
+        </w:tabs>
+        <w:rPr>
+          <w:rFonts w:ascii="Raleway Thin" w:hAnsi="Raleway Thin" w:cs="Open Sans"/>
+          <w:b/>
+          <w:bCs/>
+          <w:color w:val="BA8D65"/>
+          <w:sz w:val="20"/>
+        </w:rPr>
+      </w:pPr>
+      <w:r>
+        <w:rPr>
+          <w:rFonts w:ascii="Open Sans" w:hAnsi="Open Sans" w:cs="Open Sans"/>
+          <w:smallCaps/>
+          <w:noProof/>
+          <w:color w:val="14415E"/>
+          <w:sz w:val="20"/>
+        </w:rPr>
+        <w:t>F</w:t>
+      </w:r>
+      <w:r>
+        <w:rPr>
+          <w:rFonts w:ascii="Open Sans" w:hAnsi="Open Sans" w:cs="Open Sans"/>
+          <w:smallCaps/>
+          <w:noProof/>
+          <w:color w:val="14415E"/>
+          <w:sz w:val="20"/>
+        </w:rPr>
+        <w:t>reelance, St. Petersburg, FL, October 2023 to Present</w:t>
+      </w:r>
+      <w:r>
+        <w:br/>
+      </w:r>
+      <w:r>
+        <w:rPr>
+          <w:rFonts w:ascii="Raleway Thin" w:hAnsi="Raleway Thin" w:cs="Open Sans"/>
+          <w:b/>
+          <w:bCs/>
+          <w:color w:val="BA8D65"/>
+          <w:sz w:val="20"/>
+        </w:rPr>
+        <w:t>WEB &amp; MOBILE DEVELOPER</w:t>
       </w:r>
     </w:p>
     <w:p>
@@ -1108,12 +1226,13 @@
           <w:sz w:val="20"/>
         </w:rPr>
       </w:pPr>
-      <w:r>
-        <w:rPr>
-          <w:rFonts w:ascii="Open Sans" w:hAnsi="Open Sans" w:cs="Open Sans"/>
-          <w:sz w:val="20"/>
-        </w:rPr>
-        <w:t>Placed a strong and continuous emphasis on meeting and exceeding revenue and profit goals for the company across sales and services as measured by weekly updates and sales contests.</w:t>
+      <w:bookmarkStart w:name="_Hlk167271116" w:id="0"/>
+      <w:r>
+        <w:rPr>
+          <w:rFonts w:ascii="Open Sans" w:hAnsi="Open Sans" w:cs="Open Sans"/>
+          <w:sz w:val="20"/>
+        </w:rPr>
+        <w:t>Operate with a strong and ongoing focus on leading the creation of cutting-edge and high-quality digital experiences across web and mobile landscapes.</w:t>
       </w:r>
     </w:p>
     <w:p>
@@ -1133,7 +1252,37 @@
           <w:rFonts w:ascii="Open Sans" w:hAnsi="Open Sans" w:cs="Open Sans"/>
           <w:sz w:val="20"/>
         </w:rPr>
-        <w:t>Interacted clearly and directly with office staff on a regular basis to ensure the efficient and effective completion of all activities.</w:t>
+        <w:t>Effectively utilize a diverse tech stack that includes React, .NET</w:t>
+      </w:r>
+      <w:r>
+        <w:rPr>
+          <w:rFonts w:ascii="Open Sans" w:hAnsi="Open Sans" w:cs="Open Sans"/>
+          <w:sz w:val="20"/>
+        </w:rPr>
+        <w:t xml:space="preserve"> MAUI</w:t>
+      </w:r>
+      <w:r>
+        <w:rPr>
+          <w:rFonts w:ascii="Open Sans" w:hAnsi="Open Sans" w:cs="Open Sans"/>
+          <w:sz w:val="20"/>
+        </w:rPr>
+        <w:t xml:space="preserve">, and </w:t>
+      </w:r>
+      <w:proofErr w:type="spellStart"/>
+      <w:r>
+        <w:rPr>
+          <w:rFonts w:ascii="Open Sans" w:hAnsi="Open Sans" w:cs="Open Sans"/>
+          <w:sz w:val="20"/>
+        </w:rPr>
+        <w:t>Blazor</w:t>
+      </w:r>
+      <w:proofErr w:type="spellEnd"/>
+      <w:r>
+        <w:rPr>
+          <w:rFonts w:ascii="Open Sans" w:hAnsi="Open Sans" w:cs="Open Sans"/>
+          <w:sz w:val="20"/>
+        </w:rPr>
+        <w:t>, among many others, across web and mobile development activities.</w:t>
       </w:r>
     </w:p>
     <w:p>
@@ -1153,8 +1302,7 @@
           <w:rFonts w:ascii="Open Sans" w:hAnsi="Open Sans" w:cs="Open Sans"/>
           <w:sz w:val="20"/>
         </w:rPr>
-        <w:lastRenderedPageBreak/>
-        <w:t>Provided information and updates to customers on the status of their repair and system replacement via email, phone, and text.</w:t>
+        <w:t>Clearly and effectively communicate with clients to obtain a strong understanding of their needs and visions and lead the delivery of completed projects to achieve maximum satisfaction.</w:t>
       </w:r>
     </w:p>
     <w:p>
@@ -1174,58 +1322,7 @@
           <w:rFonts w:ascii="Open Sans" w:hAnsi="Open Sans" w:cs="Open Sans"/>
           <w:sz w:val="20"/>
         </w:rPr>
-        <w:t>Cooperated effectively with office personnel and distributors to address and resolve issues related to the delivery of service and product to the customer.</w:t>
-      </w:r>
-    </w:p>
-    <w:p>
-      <w:pPr>
-        <w:tabs>
-          <w:tab w:val="right" w:pos="9648"/>
-        </w:tabs>
-        <w:rPr>
-          <w:rFonts w:ascii="Raleway Thin" w:hAnsi="Raleway Thin" w:cs="Open Sans"/>
-          <w:b/>
-          <w:bCs/>
-          <w:sz w:val="20"/>
-        </w:rPr>
-      </w:pPr>
-    </w:p>
-    <w:p>
-      <w:pPr>
-        <w:tabs>
-          <w:tab w:val="right" w:pos="9648"/>
-        </w:tabs>
-        <w:rPr>
-          <w:rFonts w:ascii="Open Sans" w:hAnsi="Open Sans" w:cs="Open Sans"/>
-          <w:b/>
-          <w:sz w:val="20"/>
-        </w:rPr>
-      </w:pPr>
-      <w:r>
-        <w:rPr>
-          <w:rFonts w:ascii="Open Sans" w:hAnsi="Open Sans" w:cs="Open Sans"/>
-          <w:smallCaps/>
-          <w:noProof/>
-          <w:color w:val="14415E"/>
-          <w:sz w:val="20"/>
-        </w:rPr>
-        <w:t>Cox Heating and Air, Clearwater, FL, January to August 2021</w:t>
-      </w:r>
-      <w:r>
-        <w:rPr>
-          <w:rFonts w:ascii="Open Sans" w:hAnsi="Open Sans" w:cs="Open Sans"/>
-          <w:sz w:val="20"/>
-        </w:rPr>
-        <w:br/>
-      </w:r>
-      <w:r>
-        <w:rPr>
-          <w:rFonts w:ascii="Raleway Thin" w:hAnsi="Raleway Thin" w:cs="Open Sans"/>
-          <w:b/>
-          <w:color w:val="BA8D65"/>
-          <w:sz w:val="20"/>
-        </w:rPr>
-        <w:t>HEATING AND AIRCONDITIONING SERVICE TECHNICIAN</w:t>
+        <w:t>Spearhead all aspects of web and mobile development projects from inception through to completion in a timely and effective manner.</w:t>
       </w:r>
     </w:p>
     <w:p>
@@ -1237,15 +1334,17 @@
         <w:ind w:left="630" w:hanging="270"/>
         <w:rPr>
           <w:rFonts w:ascii="Open Sans" w:hAnsi="Open Sans" w:cs="Open Sans"/>
-          <w:sz w:val="20"/>
-        </w:rPr>
-      </w:pPr>
-      <w:r>
-        <w:rPr>
-          <w:rFonts w:ascii="Open Sans" w:hAnsi="Open Sans" w:cs="Open Sans"/>
-          <w:sz w:val="20"/>
-        </w:rPr>
-        <w:t>Oversaw the ongoing maintenance and repair of a wide variety of residential and commercial HVAC systems.</w:t>
+          <w:color w:val="000000" w:themeColor="text1"/>
+          <w:sz w:val="20"/>
+        </w:rPr>
+      </w:pPr>
+      <w:r>
+        <w:rPr>
+          <w:rFonts w:ascii="Open Sans" w:hAnsi="Open Sans" w:cs="Open Sans"/>
+          <w:color w:val="000000" w:themeColor="text1"/>
+          <w:sz w:val="20"/>
+        </w:rPr>
+        <w:t>Carry out the clear and accurate translation of client requirements into technical specifications and project plans to achieve project success.</w:t>
       </w:r>
     </w:p>
     <w:p>
@@ -1257,66 +1356,25 @@
         <w:ind w:left="630" w:hanging="270"/>
         <w:rPr>
           <w:rFonts w:ascii="Open Sans" w:hAnsi="Open Sans" w:cs="Open Sans"/>
-          <w:sz w:val="20"/>
-        </w:rPr>
-      </w:pPr>
-      <w:r>
-        <w:rPr>
-          <w:rFonts w:ascii="Open Sans" w:hAnsi="Open Sans" w:cs="Open Sans"/>
-          <w:sz w:val="20"/>
-        </w:rPr>
-        <w:t>Leveraged extensive expertise and experience to effectively maintain high-end and complex communicating and automated HVAC systems.</w:t>
-      </w:r>
-    </w:p>
-    <w:p>
-      <w:pPr>
-        <w:tabs>
-          <w:tab w:val="right" w:pos="9648"/>
-        </w:tabs>
-        <w:rPr>
-          <w:rFonts w:ascii="Raleway Thin" w:hAnsi="Raleway Thin" w:cs="Open Sans"/>
-          <w:b/>
-          <w:bCs/>
-          <w:sz w:val="20"/>
-        </w:rPr>
-      </w:pPr>
-    </w:p>
-    <w:p>
-      <w:pPr>
-        <w:tabs>
-          <w:tab w:val="right" w:pos="9648"/>
-        </w:tabs>
-        <w:rPr>
-          <w:rFonts w:ascii="Open Sans" w:hAnsi="Open Sans" w:cs="Open Sans"/>
-          <w:b/>
-          <w:sz w:val="20"/>
-        </w:rPr>
-      </w:pPr>
-      <w:r>
-        <w:rPr>
-          <w:rFonts w:ascii="Open Sans" w:hAnsi="Open Sans" w:cs="Open Sans"/>
-          <w:smallCaps/>
-          <w:noProof/>
-          <w:color w:val="14415E"/>
-          <w:sz w:val="20"/>
-        </w:rPr>
-        <w:t>Bayside Heating and Air, Clearwater, FL, March 2016 to January 2021</w:t>
-      </w:r>
-      <w:r>
-        <w:rPr>
-          <w:rFonts w:ascii="Open Sans" w:hAnsi="Open Sans" w:cs="Open Sans"/>
-          <w:sz w:val="20"/>
-        </w:rPr>
-        <w:br/>
-      </w:r>
-      <w:r>
-        <w:rPr>
-          <w:rFonts w:ascii="Raleway Thin" w:hAnsi="Raleway Thin" w:cs="Open Sans"/>
-          <w:b/>
-          <w:color w:val="BA8D65"/>
-          <w:sz w:val="20"/>
-        </w:rPr>
-        <w:t>HEATING AND AIR SERVICE TECHNICIAN</w:t>
+          <w:color w:val="FF0000"/>
+          <w:sz w:val="20"/>
+        </w:rPr>
+      </w:pPr>
+      <w:r>
+        <w:rPr>
+          <w:rFonts w:ascii="Open Sans" w:hAnsi="Open Sans" w:cs="Open Sans"/>
+          <w:color w:val="000000" w:themeColor="text1"/>
+          <w:sz w:val="20"/>
+        </w:rPr>
+        <w:t>Play a key role by leading the design and development of user interfaces (UI) and user experiences (UX) to deliver a top-quality user experience</w:t>
+      </w:r>
+      <w:r>
+        <w:rPr>
+          <w:rFonts w:ascii="Open Sans" w:hAnsi="Open Sans" w:cs="Open Sans"/>
+          <w:color w:val="FF0000"/>
+          <w:sz w:val="20"/>
+        </w:rPr>
+        <w:t>.</w:t>
       </w:r>
     </w:p>
     <w:p>
@@ -1328,15 +1386,81 @@
         <w:ind w:left="630" w:hanging="270"/>
         <w:rPr>
           <w:rFonts w:ascii="Open Sans" w:hAnsi="Open Sans" w:cs="Open Sans"/>
-          <w:sz w:val="20"/>
-        </w:rPr>
-      </w:pPr>
-      <w:r>
-        <w:rPr>
-          <w:rFonts w:ascii="Open Sans" w:hAnsi="Open Sans" w:cs="Open Sans"/>
-          <w:sz w:val="20"/>
-        </w:rPr>
-        <w:t>Directly reported to and closely collaborated with the owner across all matters related to the HVAC maintenance to achieve maximum customer satisfaction.</w:t>
+          <w:color w:val="000000" w:themeColor="text1"/>
+          <w:sz w:val="20"/>
+        </w:rPr>
+      </w:pPr>
+      <w:r>
+        <w:rPr>
+          <w:rFonts w:ascii="Open Sans" w:hAnsi="Open Sans" w:cs="Open Sans"/>
+          <w:color w:val="000000" w:themeColor="text1"/>
+          <w:sz w:val="20"/>
+        </w:rPr>
+        <w:t>Conduct the troubleshooting, diagnosis, and resolution of a wide variety of complex technical bugs and issues in a swift manner.</w:t>
+      </w:r>
+    </w:p>
+    <w:bookmarkEnd w:id="0"/>
+    <w:p>
+      <w:pPr>
+        <w:tabs>
+          <w:tab w:val="right" w:pos="9648"/>
+        </w:tabs>
+        <w:rPr>
+          <w:rFonts w:ascii="Raleway Thin" w:hAnsi="Raleway Thin" w:cs="Open Sans"/>
+          <w:b/>
+          <w:bCs/>
+          <w:sz w:val="20"/>
+        </w:rPr>
+      </w:pPr>
+    </w:p>
+    <w:p>
+      <w:pPr>
+        <w:tabs>
+          <w:tab w:val="right" w:pos="9648"/>
+        </w:tabs>
+        <w:rPr>
+          <w:rFonts w:ascii="Open Sans" w:hAnsi="Open Sans" w:cs="Open Sans"/>
+          <w:smallCaps/>
+          <w:noProof/>
+          <w:color w:val="14415E"/>
+          <w:sz w:val="20"/>
+        </w:rPr>
+      </w:pPr>
+    </w:p>
+    <w:p>
+      <w:pPr>
+        <w:tabs>
+          <w:tab w:val="right" w:pos="9648"/>
+        </w:tabs>
+        <w:rPr>
+          <w:rFonts w:ascii="Open Sans" w:hAnsi="Open Sans" w:cs="Open Sans"/>
+          <w:b/>
+          <w:bCs/>
+          <w:sz w:val="20"/>
+        </w:rPr>
+      </w:pPr>
+      <w:r>
+        <w:rPr>
+          <w:rFonts w:ascii="Open Sans" w:hAnsi="Open Sans" w:cs="Open Sans"/>
+          <w:smallCaps/>
+          <w:noProof/>
+          <w:color w:val="14415E"/>
+          <w:sz w:val="20"/>
+        </w:rPr>
+        <w:t>The AC Guy of Tampa Bay, Clearwater, FL, August 2021 to June 2023</w:t>
+      </w:r>
+      <w:r>
+        <w:br/>
+      </w:r>
+      <w:r>
+        <w:rPr>
+          <w:rFonts w:ascii="Raleway Thin" w:hAnsi="Raleway Thin" w:cs="Open Sans"/>
+          <w:b/>
+          <w:bCs/>
+          <w:color w:val="BA8D65"/>
+          <w:sz w:val="20"/>
+        </w:rPr>
+        <w:t>HEATING AND AIR SERVICE TECHNICIAN</w:t>
       </w:r>
     </w:p>
     <w:p>
@@ -1356,151 +1480,7 @@
           <w:rFonts w:ascii="Open Sans" w:hAnsi="Open Sans" w:cs="Open Sans"/>
           <w:sz w:val="20"/>
         </w:rPr>
-        <w:t>Effectively operated between different departments to ensure the consistent meeting of productivity goals and achieve smooth operation.</w:t>
-      </w:r>
-    </w:p>
-    <w:p>
-      <w:pPr>
-        <w:tabs>
-          <w:tab w:val="right" w:pos="9648"/>
-        </w:tabs>
-        <w:rPr>
-          <w:rFonts w:ascii="Raleway Thin" w:hAnsi="Raleway Thin" w:cs="Open Sans"/>
-          <w:b/>
-          <w:bCs/>
-          <w:sz w:val="20"/>
-        </w:rPr>
-      </w:pPr>
-    </w:p>
-    <w:p>
-      <w:pPr>
-        <w:tabs>
-          <w:tab w:val="right" w:pos="9648"/>
-        </w:tabs>
-        <w:rPr>
-          <w:rFonts w:ascii="Open Sans" w:hAnsi="Open Sans" w:cs="Open Sans"/>
-          <w:smallCaps/>
-          <w:noProof/>
-          <w:color w:val="14415E"/>
-          <w:sz w:val="20"/>
-          <w:u w:val="single"/>
-        </w:rPr>
-      </w:pPr>
-      <w:r>
-        <w:rPr>
-          <w:rFonts w:ascii="Open Sans" w:hAnsi="Open Sans" w:cs="Open Sans"/>
-          <w:smallCaps/>
-          <w:noProof/>
-          <w:color w:val="14415E"/>
-          <w:sz w:val="20"/>
-          <w:u w:val="single"/>
-        </w:rPr>
-        <w:t>Additional Experience</w:t>
-      </w:r>
-    </w:p>
-    <w:p>
-      <w:pPr>
-        <w:tabs>
-          <w:tab w:val="right" w:pos="9648"/>
-        </w:tabs>
-        <w:rPr>
-          <w:rFonts w:ascii="Open Sans" w:hAnsi="Open Sans" w:cs="Open Sans"/>
-          <w:b/>
-          <w:sz w:val="20"/>
-        </w:rPr>
-      </w:pPr>
-      <w:r>
-        <w:rPr>
-          <w:rFonts w:ascii="Open Sans" w:hAnsi="Open Sans" w:cs="Open Sans"/>
-          <w:smallCaps/>
-          <w:noProof/>
-          <w:color w:val="14415E"/>
-          <w:sz w:val="20"/>
-        </w:rPr>
-        <w:t xml:space="preserve">Burgess Heating and Air, March 2014 to February 2016 | </w:t>
-      </w:r>
-      <w:r>
-        <w:rPr>
-          <w:rFonts w:ascii="Raleway Thin" w:hAnsi="Raleway Thin" w:cs="Open Sans"/>
-          <w:b/>
-          <w:color w:val="BA8D65"/>
-          <w:sz w:val="20"/>
-        </w:rPr>
-        <w:t>SERVICE TECHNICIAN</w:t>
-      </w:r>
-    </w:p>
-    <w:p>
-      <w:pPr>
-        <w:tabs>
-          <w:tab w:val="right" w:pos="9648"/>
-        </w:tabs>
-        <w:rPr>
-          <w:rFonts w:ascii="Raleway Thin" w:hAnsi="Raleway Thin" w:cs="Open Sans"/>
-          <w:b/>
-          <w:bCs/>
-          <w:sz w:val="20"/>
-        </w:rPr>
-      </w:pPr>
-    </w:p>
-    <w:p>
-      <w:pPr>
-        <w:pBdr>
-          <w:bottom w:val="single" w:color="auto" w:sz="4" w:space="1"/>
-        </w:pBdr>
-        <w:outlineLvl w:val="0"/>
-        <w:rPr>
-          <w:rFonts w:ascii="Raleway Thin" w:hAnsi="Raleway Thin" w:cs="Open Sans"/>
-          <w:b/>
-          <w:smallCaps/>
-          <w:sz w:val="30"/>
-          <w:szCs w:val="24"/>
-        </w:rPr>
-      </w:pPr>
-      <w:r>
-        <w:rPr>
-          <w:rFonts w:ascii="Raleway Thin" w:hAnsi="Raleway Thin" w:cs="Open Sans"/>
-          <w:b/>
-          <w:smallCaps/>
-          <w:sz w:val="30"/>
-          <w:szCs w:val="24"/>
-        </w:rPr>
-        <w:t>Projects</w:t>
-      </w:r>
-    </w:p>
-    <w:p>
-      <w:pPr>
-        <w:tabs>
-          <w:tab w:val="right" w:pos="9648"/>
-        </w:tabs>
-        <w:rPr>
-          <w:rFonts w:ascii="Open Sans" w:hAnsi="Open Sans" w:cs="Open Sans"/>
-          <w:smallCaps/>
-          <w:noProof/>
-          <w:color w:val="14415E"/>
-          <w:sz w:val="20"/>
-        </w:rPr>
-      </w:pPr>
-    </w:p>
-    <w:p>
-      <w:pPr>
-        <w:tabs>
-          <w:tab w:val="right" w:pos="9648"/>
-        </w:tabs>
-        <w:rPr>
-          <w:rFonts w:ascii="Open Sans" w:hAnsi="Open Sans" w:cs="Open Sans"/>
-          <w:b/>
-          <w:sz w:val="20"/>
-        </w:rPr>
-      </w:pPr>
-      <w:r>
-        <w:rPr>
-          <w:rFonts w:ascii="Open Sans" w:hAnsi="Open Sans" w:cs="Open Sans"/>
-          <w:smallCaps/>
-          <w:noProof/>
-          <w:color w:val="14415E"/>
-          <w:sz w:val="20"/>
-        </w:rPr>
-        <w:t>Personal Site, stevemillertime.com, January 2024 to Present</w:t>
+        <w:t>Conducted the troubleshooting, diagnosis, and repair of a wide variety of issues with air conditioning systems while maximizing customer satisfaction.</w:t>
       </w:r>
     </w:p>
     <w:p>
@@ -1520,35 +1500,7 @@
           <w:rFonts w:ascii="Open Sans" w:hAnsi="Open Sans" w:cs="Open Sans"/>
           <w:sz w:val="20"/>
         </w:rPr>
-        <w:t xml:space="preserve">Spearhead all aspects of the design and development of this personal website through employment of </w:t>
-      </w:r>
-      <w:r>
-        <w:rPr>
-          <w:rFonts w:ascii="Open Sans" w:hAnsi="Open Sans" w:cs="Open Sans"/>
-          <w:sz w:val="20"/>
-        </w:rPr>
-        <w:t>.NET Blazor</w:t>
-      </w:r>
-      <w:r>
-        <w:rPr>
-          <w:rFonts w:ascii="Open Sans" w:hAnsi="Open Sans" w:cs="Open Sans"/>
-          <w:sz w:val="20"/>
-        </w:rPr>
-        <w:t xml:space="preserve"> and Bootstrap</w:t>
-      </w:r>
-      <w:r>
-        <w:rPr>
-          <w:rFonts w:ascii="Open Sans" w:hAnsi="Open Sans" w:cs="Open Sans"/>
-          <w:sz w:val="20"/>
-        </w:rPr>
-        <w:t>, and deployed on Azure</w:t>
-      </w:r>
-      <w:r>
-        <w:rPr>
-          <w:rFonts w:ascii="Open Sans" w:hAnsi="Open Sans" w:cs="Open Sans"/>
-          <w:sz w:val="20"/>
-        </w:rPr>
-        <w:t>.</w:t>
+        <w:t>Placed a strong and continuous emphasis on meeting and exceeding revenue and profit goals for the company across sales and services as measured by weekly updates and sales contests.</w:t>
       </w:r>
     </w:p>
     <w:p>
@@ -1568,43 +1520,7 @@
           <w:rFonts w:ascii="Open Sans" w:hAnsi="Open Sans" w:cs="Open Sans"/>
           <w:sz w:val="20"/>
         </w:rPr>
-        <w:t>Perform the ongoing updating and improvement of the website to institute significant improvements in development expertise.</w:t>
-      </w:r>
-    </w:p>
-    <w:p>
-      <w:pPr>
-        <w:tabs>
-          <w:tab w:val="right" w:pos="9648"/>
-        </w:tabs>
-        <w:rPr>
-          <w:rFonts w:ascii="Open Sans" w:hAnsi="Open Sans" w:cs="Open Sans"/>
-          <w:smallCaps/>
-          <w:noProof/>
-          <w:color w:val="14415E"/>
-          <w:sz w:val="20"/>
-        </w:rPr>
-      </w:pPr>
-    </w:p>
-    <w:p>
-      <w:pPr>
-        <w:tabs>
-          <w:tab w:val="right" w:pos="9648"/>
-        </w:tabs>
-        <w:rPr>
-          <w:rFonts w:ascii="Open Sans" w:hAnsi="Open Sans" w:cs="Open Sans"/>
-          <w:b/>
-          <w:sz w:val="20"/>
-        </w:rPr>
-      </w:pPr>
-      <w:r>
-        <w:rPr>
-          <w:rFonts w:ascii="Open Sans" w:hAnsi="Open Sans" w:cs="Open Sans"/>
-          <w:smallCaps/>
-          <w:noProof/>
-          <w:color w:val="14415E"/>
-          <w:sz w:val="20"/>
-        </w:rPr>
-        <w:t>Spiffy (working title), spiffy.azurewebsites.net , May 2024 to Present</w:t>
+        <w:t>Interacted clearly and directly with office staff on a regular basis to ensure the efficient and effective completion of all activities.</w:t>
       </w:r>
     </w:p>
     <w:p>
@@ -1624,7 +1540,7 @@
           <w:rFonts w:ascii="Open Sans" w:hAnsi="Open Sans" w:cs="Open Sans"/>
           <w:sz w:val="20"/>
         </w:rPr>
-        <w:t>Conceptualized, designed, and implemented the idea for a free commission and flat rate tracker for small to medium sized companies with technicians and sales people in the field, who may not be able to afford more expensive sales tracking software, but wish to modernize their workflow.</w:t>
+        <w:t>Provided information and updates to customers on the status of their repair and system replacement via email, phone, and text.</w:t>
       </w:r>
     </w:p>
     <w:p>
@@ -1644,7 +1560,56 @@
           <w:rFonts w:ascii="Open Sans" w:hAnsi="Open Sans" w:cs="Open Sans"/>
           <w:sz w:val="20"/>
         </w:rPr>
-        <w:t>Utilized the MongoDB for database, Node.js and Express.js for the backend, and React with Tailwind.css for designing the front end.</w:t>
+        <w:t>Cooperated effectively with office personnel and distributors to address and resolve issues related to the delivery of service and product to the customer.</w:t>
+      </w:r>
+    </w:p>
+    <w:p>
+      <w:pPr>
+        <w:tabs>
+          <w:tab w:val="right" w:pos="9648"/>
+        </w:tabs>
+        <w:rPr>
+          <w:rFonts w:ascii="Raleway Thin" w:hAnsi="Raleway Thin" w:cs="Open Sans"/>
+          <w:b/>
+          <w:bCs/>
+          <w:sz w:val="20"/>
+        </w:rPr>
+      </w:pPr>
+    </w:p>
+    <w:p>
+      <w:pPr>
+        <w:tabs>
+          <w:tab w:val="right" w:pos="9648"/>
+        </w:tabs>
+        <w:rPr>
+          <w:rFonts w:ascii="Open Sans" w:hAnsi="Open Sans" w:cs="Open Sans"/>
+          <w:b/>
+          <w:bCs/>
+          <w:sz w:val="20"/>
+        </w:rPr>
+      </w:pPr>
+      <w:r>
+        <w:rPr>
+          <w:rFonts w:ascii="Open Sans" w:hAnsi="Open Sans" w:cs="Open Sans"/>
+          <w:smallCaps/>
+          <w:noProof/>
+          <w:color w:val="14415E"/>
+          <w:sz w:val="20"/>
+        </w:rPr>
+        <w:t>Cox Heating and Air, Clearwater, FL, January to August 2021</w:t>
+      </w:r>
+      <w:r>
+        <w:br/>
+      </w:r>
+      <w:r>
+        <w:rPr>
+          <w:rFonts w:ascii="Raleway Thin" w:hAnsi="Raleway Thin" w:cs="Open Sans"/>
+          <w:b/>
+          <w:bCs/>
+          <w:color w:val="BA8D65"/>
+          <w:sz w:val="20"/>
+        </w:rPr>
+        <w:t>HEATING AND AIRCONDITIONING SERVICE TECHNICIAN</w:t>
       </w:r>
     </w:p>
     <w:p>
@@ -1657,68 +1622,14 @@
         <w:rPr>
           <w:rFonts w:ascii="Open Sans" w:hAnsi="Open Sans" w:cs="Open Sans"/>
           <w:sz w:val="20"/>
-          <w:szCs w:val="20"/>
-        </w:rPr>
-      </w:pPr>
-      <w:r>
-        <w:rPr>
-          <w:rFonts w:ascii="Open Sans" w:hAnsi="Open Sans" w:cs="Open Sans"/>
-          <w:sz w:val="20"/>
-          <w:szCs w:val="20"/>
-        </w:rPr>
-        <w:t xml:space="preserve">Deployed with </w:t>
-      </w:r>
-      <w:r>
-        <w:rPr>
-          <w:rFonts w:ascii="Open Sans" w:hAnsi="Open Sans" w:cs="Open Sans"/>
-          <w:sz w:val="20"/>
-          <w:szCs w:val="20"/>
-        </w:rPr>
-        <w:t>GitHub</w:t>
-      </w:r>
-      <w:r>
-        <w:rPr>
-          <w:rFonts w:ascii="Open Sans" w:hAnsi="Open Sans" w:cs="Open Sans"/>
-          <w:sz w:val="20"/>
-          <w:szCs w:val="20"/>
-        </w:rPr>
-        <w:t xml:space="preserve"> actions to Azure app service.</w:t>
-      </w:r>
-    </w:p>
-    <w:p>
-      <w:pPr>
-        <w:tabs>
-          <w:tab w:val="right" w:pos="9648"/>
-        </w:tabs>
-        <w:rPr>
-          <w:rFonts w:ascii="Open Sans" w:hAnsi="Open Sans" w:cs="Open Sans"/>
-          <w:smallCaps/>
-          <w:noProof/>
-          <w:color w:val="14415E"/>
-          <w:sz w:val="20"/>
-        </w:rPr>
-      </w:pPr>
-    </w:p>
-    <w:p>
-      <w:pPr>
-        <w:tabs>
-          <w:tab w:val="right" w:pos="9648"/>
-        </w:tabs>
-        <w:rPr>
-          <w:rFonts w:ascii="Open Sans" w:hAnsi="Open Sans" w:cs="Open Sans"/>
-          <w:b/>
-          <w:sz w:val="20"/>
-        </w:rPr>
-      </w:pPr>
-      <w:r>
-        <w:rPr>
-          <w:rFonts w:ascii="Open Sans" w:hAnsi="Open Sans" w:cs="Open Sans"/>
-          <w:smallCaps/>
-          <w:noProof/>
-          <w:color w:val="14415E"/>
-          <w:sz w:val="20"/>
-        </w:rPr>
-        <w:t>HVAC Application, November 2023 to Present</w:t>
+        </w:rPr>
+      </w:pPr>
+      <w:r>
+        <w:rPr>
+          <w:rFonts w:ascii="Open Sans" w:hAnsi="Open Sans" w:cs="Open Sans"/>
+          <w:sz w:val="20"/>
+        </w:rPr>
+        <w:t>Oversaw the ongoing maintenance and repair of a wide variety of residential and commercial HVAC systems.</w:t>
       </w:r>
     </w:p>
     <w:p>
@@ -1738,21 +1649,56 @@
           <w:rFonts w:ascii="Open Sans" w:hAnsi="Open Sans" w:cs="Open Sans"/>
           <w:sz w:val="20"/>
         </w:rPr>
-        <w:t xml:space="preserve">Pioneer the creation, design, and development of this cross-platform </w:t>
-      </w:r>
-      <w:r>
-        <w:rPr>
-          <w:rFonts w:ascii="Open Sans" w:hAnsi="Open Sans" w:cs="Open Sans"/>
-          <w:sz w:val="20"/>
-        </w:rPr>
-        <w:t>.NET MAUI</w:t>
-      </w:r>
-      <w:r>
-        <w:rPr>
-          <w:rFonts w:ascii="Open Sans" w:hAnsi="Open Sans" w:cs="Open Sans"/>
-          <w:sz w:val="20"/>
-        </w:rPr>
-        <w:t xml:space="preserve"> application for HVAC field technicians, including various tools and features to enable them to perform their job in a more efficient manner.</w:t>
+        <w:t>Leveraged extensive expertise and experience to effectively maintain high-end and complex communicating and automated HVAC systems.</w:t>
+      </w:r>
+    </w:p>
+    <w:p>
+      <w:pPr>
+        <w:tabs>
+          <w:tab w:val="right" w:pos="9648"/>
+        </w:tabs>
+        <w:rPr>
+          <w:rFonts w:ascii="Raleway Thin" w:hAnsi="Raleway Thin" w:cs="Open Sans"/>
+          <w:b/>
+          <w:bCs/>
+          <w:sz w:val="20"/>
+        </w:rPr>
+      </w:pPr>
+    </w:p>
+    <w:p>
+      <w:pPr>
+        <w:tabs>
+          <w:tab w:val="right" w:pos="9648"/>
+        </w:tabs>
+        <w:rPr>
+          <w:rFonts w:ascii="Open Sans" w:hAnsi="Open Sans" w:cs="Open Sans"/>
+          <w:b/>
+          <w:bCs/>
+          <w:sz w:val="20"/>
+        </w:rPr>
+      </w:pPr>
+      <w:r>
+        <w:rPr>
+          <w:rFonts w:ascii="Open Sans" w:hAnsi="Open Sans" w:cs="Open Sans"/>
+          <w:smallCaps/>
+          <w:noProof/>
+          <w:color w:val="14415E"/>
+          <w:sz w:val="20"/>
+        </w:rPr>
+        <w:t>Bayside Heating and Air, Clearwater, FL, March 2016 to January 2021</w:t>
+      </w:r>
+      <w:r>
+        <w:br/>
+      </w:r>
+      <w:r>
+        <w:rPr>
+          <w:rFonts w:ascii="Raleway Thin" w:hAnsi="Raleway Thin" w:cs="Open Sans"/>
+          <w:b/>
+          <w:bCs/>
+          <w:color w:val="BA8D65"/>
+          <w:sz w:val="20"/>
+        </w:rPr>
+        <w:t>HEATING AND AIR SERVICE TECHNICIAN</w:t>
       </w:r>
     </w:p>
     <w:p>
@@ -1765,104 +1711,14 @@
         <w:rPr>
           <w:rFonts w:ascii="Open Sans" w:hAnsi="Open Sans" w:cs="Open Sans"/>
           <w:sz w:val="20"/>
-          <w:szCs w:val="20"/>
-        </w:rPr>
-      </w:pPr>
-      <w:r>
-        <w:rPr>
-          <w:rFonts w:ascii="Open Sans" w:hAnsi="Open Sans" w:cs="Open Sans"/>
-          <w:sz w:val="20"/>
-          <w:szCs w:val="20"/>
-        </w:rPr>
-        <w:t xml:space="preserve">Lead the development of </w:t>
-      </w:r>
-      <w:r>
-        <w:rPr>
-          <w:rFonts w:ascii="Open Sans" w:hAnsi="Open Sans" w:cs="Open Sans"/>
-          <w:sz w:val="20"/>
-          <w:szCs w:val="20"/>
-        </w:rPr>
-        <w:t>numerous</w:t>
-      </w:r>
-      <w:r>
-        <w:rPr>
-          <w:rFonts w:ascii="Open Sans" w:hAnsi="Open Sans" w:cs="Open Sans"/>
-          <w:sz w:val="20"/>
-          <w:szCs w:val="20"/>
-        </w:rPr>
-        <w:t xml:space="preserve"> features from ideation, including a calculator for testing a start capacitor under load, a duct sizing calculator, a form for estimating complete duct system change out, and a </w:t>
-      </w:r>
-      <w:r>
-        <w:rPr>
-          <w:rFonts w:ascii="Open Sans" w:hAnsi="Open Sans" w:cs="Open Sans"/>
-          <w:sz w:val="20"/>
-          <w:szCs w:val="20"/>
-        </w:rPr>
-        <w:t>sub cool</w:t>
-      </w:r>
-      <w:r>
-        <w:rPr>
-          <w:rFonts w:ascii="Open Sans" w:hAnsi="Open Sans" w:cs="Open Sans"/>
-          <w:sz w:val="20"/>
-          <w:szCs w:val="20"/>
-        </w:rPr>
-        <w:t>/superheat calculator.</w:t>
-      </w:r>
-    </w:p>
-    <w:p>
-      <w:pPr>
-        <w:tabs>
-          <w:tab w:val="right" w:pos="9648"/>
-        </w:tabs>
-        <w:rPr>
-          <w:rFonts w:ascii="Open Sans" w:hAnsi="Open Sans" w:cs="Open Sans"/>
-          <w:smallCaps/>
-          <w:noProof/>
-          <w:color w:val="14415E"/>
-          <w:sz w:val="20"/>
-        </w:rPr>
-      </w:pPr>
-    </w:p>
-    <w:p>
-      <w:pPr>
-        <w:tabs>
-          <w:tab w:val="right" w:pos="9648"/>
-        </w:tabs>
-        <w:rPr>
-          <w:rFonts w:ascii="Open Sans" w:hAnsi="Open Sans" w:cs="Open Sans"/>
-          <w:b/>
-          <w:sz w:val="20"/>
-        </w:rPr>
-      </w:pPr>
-      <w:r>
-        <w:rPr>
-          <w:rFonts w:ascii="Open Sans" w:hAnsi="Open Sans" w:cs="Open Sans"/>
-          <w:smallCaps/>
-          <w:noProof/>
-          <w:color w:val="14415E"/>
-          <w:sz w:val="20"/>
-        </w:rPr>
-        <w:t>Professi</w:t>
-      </w:r>
-      <w:r>
-        <w:rPr>
-          <w:rFonts w:ascii="Open Sans" w:hAnsi="Open Sans" w:cs="Open Sans"/>
-          <w:smallCaps/>
-          <w:noProof/>
-          <w:color w:val="14415E"/>
-          <w:sz w:val="20"/>
-        </w:rPr>
-        <w:t>o</w:t>
-      </w:r>
-      <w:r>
-        <w:rPr>
-          <w:rFonts w:ascii="Open Sans" w:hAnsi="Open Sans" w:cs="Open Sans"/>
-          <w:smallCaps/>
-          <w:noProof/>
-          <w:color w:val="14415E"/>
-          <w:sz w:val="20"/>
-        </w:rPr>
-        <w:t>nal Site for Michael McDowell Ph.D., mikemcdowell.online, January to February 2023</w:t>
+        </w:rPr>
+      </w:pPr>
+      <w:r>
+        <w:rPr>
+          <w:rFonts w:ascii="Open Sans" w:hAnsi="Open Sans" w:cs="Open Sans"/>
+          <w:sz w:val="20"/>
+        </w:rPr>
+        <w:t>Directly reported to and closely collaborated with the owner across all matters related to the HVAC maintenance to achieve maximum customer satisfaction.</w:t>
       </w:r>
     </w:p>
     <w:p>
@@ -1882,28 +1738,7 @@
           <w:rFonts w:ascii="Open Sans" w:hAnsi="Open Sans" w:cs="Open Sans"/>
           <w:sz w:val="20"/>
         </w:rPr>
-        <w:lastRenderedPageBreak/>
-        <w:t>Undertook and completed various basic development tasks for this simple information page for Professor Michael McDowell, Ph.D.</w:t>
-      </w:r>
-    </w:p>
-    <w:p>
-      <w:pPr>
-        <w:numPr>
-          <w:ilvl w:val="0"/>
-          <w:numId w:val="10"/>
-        </w:numPr>
-        <w:ind w:left="630" w:hanging="270"/>
-        <w:rPr>
-          <w:rFonts w:ascii="Open Sans" w:hAnsi="Open Sans" w:cs="Open Sans"/>
-          <w:sz w:val="20"/>
-        </w:rPr>
-      </w:pPr>
-      <w:r>
-        <w:rPr>
-          <w:rFonts w:ascii="Open Sans" w:hAnsi="Open Sans" w:cs="Open Sans"/>
-          <w:sz w:val="20"/>
-        </w:rPr>
-        <w:t>Obtained a thorough understanding of Dr. McDowell's requirements for the site and employed HTML and CSS in the development of the site.</w:t>
+        <w:t>Effectively operated between different departments to ensure the consistent meeting of productivity goals and achieve smooth operation.</w:t>
       </w:r>
     </w:p>
     <w:p>
@@ -1941,455 +1776,66 @@
           <w:sz w:val="30"/>
           <w:szCs w:val="24"/>
         </w:rPr>
-        <w:t>Education</w:t>
-      </w:r>
-    </w:p>
-    <w:p>
-      <w:pPr>
-        <w:rPr>
-          <w:rFonts w:ascii="Open Sans" w:hAnsi="Open Sans" w:cs="Open Sans"/>
-          <w:smallCaps/>
-          <w:sz w:val="20"/>
-          <w:u w:val="single"/>
-        </w:rPr>
-      </w:pPr>
-    </w:p>
-    <w:p>
-      <w:pPr>
-        <w:rPr>
-          <w:rFonts w:ascii="Raleway Thin" w:hAnsi="Raleway Thin" w:cs="Open Sans"/>
-          <w:b/>
-          <w:bCs/>
-          <w:smallCaps/>
+        <w:t>Additional Information</w:t>
+      </w:r>
+    </w:p>
+    <w:p>
+      <w:pPr>
+        <w:tabs>
+          <w:tab w:val="right" w:pos="9648"/>
+        </w:tabs>
+        <w:rPr>
+          <w:rFonts w:ascii="Open Sans" w:hAnsi="Open Sans" w:cs="Open Sans"/>
+          <w:sz w:val="20"/>
+        </w:rPr>
+      </w:pPr>
+    </w:p>
+    <w:p>
+      <w:pPr>
+        <w:rPr>
+          <w:rFonts w:ascii="Open Sans" w:hAnsi="Open Sans" w:cs="Open Sans"/>
+          <w:color w:val="3366FF"/>
+          <w:sz w:val="20"/>
+        </w:rPr>
+      </w:pPr>
+      <w:r>
+        <w:rPr>
+          <w:rFonts w:ascii="Open Sans" w:hAnsi="Open Sans" w:cs="Open Sans"/>
           <w:color w:val="14415E"/>
-          <w:sz w:val="20"/>
-          <w:u w:val="single"/>
-        </w:rPr>
-      </w:pPr>
-      <w:r>
-        <w:rPr>
-          <w:rFonts w:ascii="Raleway Thin" w:hAnsi="Raleway Thin" w:cs="Open Sans"/>
-          <w:b/>
-          <w:bCs/>
-          <w:smallCaps/>
+          <w:szCs w:val="24"/>
+        </w:rPr>
+        <w:t>I</w:t>
+      </w:r>
+      <w:r>
+        <w:rPr>
+          <w:rFonts w:ascii="Open Sans" w:hAnsi="Open Sans" w:cs="Open Sans"/>
           <w:color w:val="14415E"/>
-          <w:sz w:val="20"/>
-          <w:u w:val="single"/>
-        </w:rPr>
-        <w:t xml:space="preserve">Full-Stack </w:t>
-      </w:r>
-      <w:r>
-        <w:rPr>
-          <w:rFonts w:ascii="Raleway Thin" w:hAnsi="Raleway Thin" w:cs="Open Sans"/>
-          <w:b/>
-          <w:bCs/>
-          <w:smallCaps/>
-          <w:color w:val="14415E"/>
-          <w:sz w:val="20"/>
-          <w:u w:val="single"/>
-        </w:rPr>
-        <w:t>Developer</w:t>
-      </w:r>
-      <w:r>
-        <w:rPr>
-          <w:rFonts w:ascii="Raleway Thin" w:hAnsi="Raleway Thin" w:cs="Open Sans"/>
-          <w:b/>
-          <w:bCs/>
-          <w:smallCaps/>
-          <w:color w:val="14415E"/>
-          <w:sz w:val="20"/>
-          <w:u w:val="single"/>
-        </w:rPr>
-        <w:t>, October 2023</w:t>
-      </w:r>
-    </w:p>
-    <w:p>
-      <w:pPr>
-        <w:ind w:left="360" w:firstLine="270"/>
-        <w:rPr>
-          <w:rFonts w:ascii="Raleway Thin" w:hAnsi="Raleway Thin" w:cs="Open Sans"/>
-          <w:b w:val="1"/>
-          <w:bCs w:val="1"/>
-          <w:i w:val="1"/>
-          <w:iCs w:val="1"/>
-          <w:color w:val="BA8D65"/>
-          <w:sz w:val="20"/>
-          <w:szCs w:val="20"/>
-        </w:rPr>
-      </w:pPr>
-      <w:r>
-        <w:rPr>
-          <w:rFonts w:ascii="Raleway Thin" w:hAnsi="Raleway Thin" w:cs="Open Sans"/>
-          <w:b w:val="1"/>
-          <w:bCs w:val="1"/>
-          <w:i w:val="1"/>
-          <w:iCs w:val="1"/>
-          <w:color w:val="BA8D65"/>
-          <w:sz w:val="20"/>
-          <w:szCs w:val="20"/>
-        </w:rPr>
-        <w:t>Code Boxx</w:t>
-      </w:r>
-      <w:r>
-        <w:rPr>
-          <w:rFonts w:ascii="Raleway Thin" w:hAnsi="Raleway Thin" w:cs="Open Sans"/>
-          <w:b w:val="1"/>
-          <w:bCs w:val="1"/>
-          <w:i w:val="1"/>
-          <w:iCs w:val="1"/>
-          <w:color w:val="BA8D65"/>
-          <w:sz w:val="20"/>
-          <w:szCs w:val="20"/>
-        </w:rPr>
-        <w:t>, St. Petersburg, Florida</w:t>
-      </w:r>
-    </w:p>
-    <w:p>
-      <w:pPr>
-        <w:ind w:left="360" w:firstLine="270"/>
-        <w:rPr>
-          <w:rFonts w:ascii="Raleway Thin" w:hAnsi="Raleway Thin" w:cs="Open Sans"/>
-          <w:b/>
-          <w:bCs/>
-          <w:i/>
-          <w:color w:val="BA8D65"/>
-          <w:sz w:val="20"/>
-        </w:rPr>
-      </w:pPr>
-      <w:r>
-        <w:rPr>
-          <w:rFonts w:ascii="Raleway Thin" w:hAnsi="Raleway Thin" w:cs="Open Sans"/>
-          <w:b/>
-          <w:bCs/>
-          <w:i/>
-          <w:color w:val="BA8D65"/>
-          <w:sz w:val="20"/>
-        </w:rPr>
-        <w:t>Explored MERN Stack, React Native, and Ruby on Rails</w:t>
-      </w:r>
-    </w:p>
-    <w:p>
-      <w:pPr>
-        <w:pBdr>
-          <w:bottom w:val="single" w:color="auto" w:sz="4" w:space="1"/>
-        </w:pBdr>
-        <w:outlineLvl w:val="0"/>
-        <w:rPr>
-          <w:rFonts w:ascii="Raleway Thin" w:hAnsi="Raleway Thin" w:cs="Open Sans"/>
-          <w:b/>
-          <w:smallCaps/>
-          <w:sz w:val="30"/>
           <w:szCs w:val="24"/>
         </w:rPr>
-      </w:pPr>
-      <w:r>
-        <w:rPr>
-          <w:rFonts w:ascii="Raleway Thin" w:hAnsi="Raleway Thin" w:cs="Open Sans"/>
-          <w:b/>
-          <w:smallCaps/>
-          <w:sz w:val="30"/>
-          <w:szCs w:val="24"/>
-        </w:rPr>
-        <w:t>Professional Affiliations</w:t>
-      </w:r>
-    </w:p>
-    <w:p>
-      <w:pPr>
-        <w:rPr>
-          <w:rFonts w:ascii="Open Sans" w:hAnsi="Open Sans" w:cs="Open Sans"/>
-          <w:noProof/>
-          <w:sz w:val="20"/>
-        </w:rPr>
-      </w:pPr>
-    </w:p>
-    <w:p>
-      <w:pPr>
-        <w:numPr>
-          <w:ilvl w:val="0"/>
-          <w:numId w:val="10"/>
-        </w:numPr>
-        <w:ind w:left="630" w:hanging="270"/>
-        <w:rPr>
-          <w:rFonts w:ascii="Open Sans" w:hAnsi="Open Sans" w:cs="Open Sans"/>
-          <w:color w:val="000000" w:themeColor="text1"/>
-          <w:sz w:val="20"/>
-        </w:rPr>
-      </w:pPr>
-      <w:r>
-        <w:rPr>
-          <w:rFonts w:ascii="Open Sans" w:hAnsi="Open Sans" w:cs="Open Sans"/>
-          <w:i/>
-          <w:iCs/>
-          <w:color w:val="000000" w:themeColor="text1"/>
-          <w:sz w:val="20"/>
-        </w:rPr>
-        <w:t>Tampa Devs</w:t>
-      </w:r>
-    </w:p>
-    <w:p>
-      <w:pPr>
-        <w:rPr>
-          <w:rFonts w:ascii="Raleway Thin" w:hAnsi="Raleway Thin" w:cs="Open Sans"/>
-          <w:b/>
-          <w:bCs/>
-          <w:i/>
-          <w:color w:val="BA8D65"/>
-          <w:sz w:val="20"/>
-        </w:rPr>
-      </w:pPr>
-    </w:p>
-    <w:p>
-      <w:pPr>
-        <w:pBdr>
-          <w:bottom w:val="single" w:color="auto" w:sz="4" w:space="1"/>
-        </w:pBdr>
-        <w:outlineLvl w:val="0"/>
-        <w:rPr>
-          <w:rFonts w:ascii="Raleway Thin" w:hAnsi="Raleway Thin" w:cs="Open Sans"/>
-          <w:b/>
-          <w:smallCaps/>
-          <w:sz w:val="30"/>
-          <w:szCs w:val="24"/>
-        </w:rPr>
-      </w:pPr>
-      <w:r>
-        <w:rPr>
-          <w:rFonts w:ascii="Raleway Thin" w:hAnsi="Raleway Thin" w:cs="Open Sans"/>
-          <w:b/>
-          <w:smallCaps/>
-          <w:sz w:val="30"/>
-          <w:szCs w:val="24"/>
-        </w:rPr>
-        <w:t>Additional Information</w:t>
-      </w:r>
-    </w:p>
-    <w:p>
-      <w:pPr>
-        <w:tabs>
-          <w:tab w:val="right" w:pos="9648"/>
-        </w:tabs>
-        <w:rPr>
-          <w:rFonts w:ascii="Open Sans" w:hAnsi="Open Sans" w:cs="Open Sans"/>
-          <w:sz w:val="20"/>
-        </w:rPr>
-      </w:pPr>
-    </w:p>
-    <w:p>
-      <w:pPr>
-        <w:tabs>
-          <w:tab w:val="right" w:pos="9648"/>
-        </w:tabs>
-        <w:ind w:left="360" w:hanging="360"/>
+        <w:t>nterests:</w:t>
+      </w:r>
+      <w:r>
         <w:rPr>
           <w:rFonts w:ascii="Open Sans" w:hAnsi="Open Sans" w:cs="Open Sans"/>
           <w:b/>
           <w:bCs/>
           <w:color w:val="000000" w:themeColor="text1"/>
-          <w:sz w:val="20"/>
-        </w:rPr>
-      </w:pPr>
-      <w:r>
-        <w:rPr>
-          <w:rFonts w:ascii="Open Sans" w:hAnsi="Open Sans" w:cs="Open Sans"/>
-          <w:color w:val="14415E"/>
-          <w:sz w:val="20"/>
-        </w:rPr>
-        <w:t>Languages:</w:t>
-      </w:r>
-      <w:r>
-        <w:rPr>
-          <w:rFonts w:ascii="Open Sans" w:hAnsi="Open Sans" w:cs="Open Sans"/>
-          <w:b/>
-          <w:bCs/>
+          <w:szCs w:val="24"/>
+        </w:rPr>
+        <w:t xml:space="preserve"> </w:t>
+      </w:r>
+      <w:r>
+        <w:rPr>
+          <w:rFonts w:ascii="Open Sans" w:hAnsi="Open Sans" w:cs="Open Sans"/>
           <w:color w:val="000000" w:themeColor="text1"/>
-          <w:sz w:val="20"/>
-        </w:rPr>
-        <w:t xml:space="preserve"> </w:t>
-      </w:r>
-      <w:r>
-        <w:rPr>
-          <w:rFonts w:ascii="Open Sans" w:hAnsi="Open Sans" w:cs="Open Sans"/>
-          <w:sz w:val="20"/>
-        </w:rPr>
-        <w:t>English</w:t>
-      </w:r>
-    </w:p>
-    <w:p>
-      <w:pPr>
-        <w:rPr>
-          <w:rFonts w:ascii="Open Sans" w:hAnsi="Open Sans" w:cs="Open Sans"/>
-          <w:iCs/>
-          <w:color w:val="14415E"/>
-          <w:sz w:val="20"/>
-        </w:rPr>
-      </w:pPr>
-    </w:p>
-    <w:p>
-      <w:pPr>
-        <w:rPr>
-          <w:rFonts w:ascii="Open Sans" w:hAnsi="Open Sans" w:cs="Open Sans"/>
-          <w:sz w:val="20"/>
-          <w:szCs w:val="20"/>
-        </w:rPr>
-      </w:pPr>
-      <w:r>
-        <w:rPr>
-          <w:rFonts w:ascii="Open Sans" w:hAnsi="Open Sans" w:cs="Open Sans"/>
-          <w:color w:val="14415E"/>
-          <w:sz w:val="20"/>
-          <w:szCs w:val="20"/>
-        </w:rPr>
-        <w:t>Technical Proficiencie</w:t>
-      </w:r>
-      <w:r>
-        <w:rPr>
-          <w:rFonts w:ascii="Open Sans" w:hAnsi="Open Sans" w:cs="Open Sans"/>
-          <w:color w:val="14415E"/>
-          <w:sz w:val="20"/>
-          <w:szCs w:val="20"/>
-        </w:rPr>
-        <w:t xml:space="preserve">s: </w:t>
-      </w:r>
-      <w:r>
-        <w:rPr>
-          <w:rFonts w:ascii="Open Sans" w:hAnsi="Open Sans" w:cs="Open Sans"/>
-          <w:sz w:val="20"/>
-          <w:szCs w:val="20"/>
-        </w:rPr>
-        <w:t>C#, .NET,</w:t>
-      </w:r>
-      <w:r>
-        <w:rPr>
-          <w:rFonts w:ascii="Open Sans" w:hAnsi="Open Sans" w:cs="Open Sans"/>
-          <w:sz w:val="20"/>
-          <w:szCs w:val="20"/>
-        </w:rPr>
-        <w:t xml:space="preserve"> Go,</w:t>
-      </w:r>
-      <w:r>
-        <w:rPr>
-          <w:rFonts w:ascii="Open Sans" w:hAnsi="Open Sans" w:cs="Open Sans"/>
-          <w:sz w:val="20"/>
-          <w:szCs w:val="20"/>
-        </w:rPr>
-        <w:t xml:space="preserve"> React, JavaScript, HTML5, CSS, Bootstrap,</w:t>
-      </w:r>
-      <w:r>
-        <w:rPr>
-          <w:rFonts w:ascii="Open Sans" w:hAnsi="Open Sans" w:cs="Open Sans"/>
-          <w:sz w:val="20"/>
-          <w:szCs w:val="20"/>
-        </w:rPr>
-        <w:t xml:space="preserve"> Tailwind,</w:t>
-      </w:r>
-      <w:r>
-        <w:rPr>
-          <w:rFonts w:ascii="Open Sans" w:hAnsi="Open Sans" w:cs="Open Sans"/>
-          <w:sz w:val="20"/>
-          <w:szCs w:val="20"/>
-        </w:rPr>
-        <w:t xml:space="preserve"> Node.</w:t>
-      </w:r>
-      <w:bookmarkStart w:name="_Int_fa1ZbJrY" w:id="312120818"/>
-      <w:r>
-        <w:rPr>
-          <w:rFonts w:ascii="Open Sans" w:hAnsi="Open Sans" w:cs="Open Sans"/>
-          <w:sz w:val="20"/>
-          <w:szCs w:val="20"/>
-        </w:rPr>
-        <w:t>js</w:t>
-      </w:r>
-      <w:bookmarkEnd w:id="312120818"/>
-      <w:r>
-        <w:rPr>
-          <w:rFonts w:ascii="Open Sans" w:hAnsi="Open Sans" w:cs="Open Sans"/>
-          <w:sz w:val="20"/>
-          <w:szCs w:val="20"/>
-        </w:rPr>
-        <w:t>,</w:t>
-      </w:r>
-      <w:r>
-        <w:rPr>
-          <w:rFonts w:ascii="Open Sans" w:hAnsi="Open Sans" w:cs="Open Sans"/>
-          <w:sz w:val="20"/>
-          <w:szCs w:val="20"/>
-        </w:rPr>
-        <w:t xml:space="preserve"> Express,</w:t>
-      </w:r>
-      <w:r>
-        <w:rPr>
-          <w:rFonts w:ascii="Open Sans" w:hAnsi="Open Sans" w:cs="Open Sans"/>
-          <w:sz w:val="20"/>
-          <w:szCs w:val="20"/>
-        </w:rPr>
-        <w:t xml:space="preserve"> </w:t>
-      </w:r>
-      <w:r>
-        <w:rPr>
-          <w:rFonts w:ascii="Open Sans" w:hAnsi="Open Sans" w:cs="Open Sans"/>
-          <w:sz w:val="20"/>
-          <w:szCs w:val="20"/>
-        </w:rPr>
-        <w:t>Git/GitHub, CLI, SQL, Python, Reaper DAW, DaVinci Resolve Studio</w:t>
-      </w:r>
-      <w:r>
-        <w:rPr>
-          <w:rFonts w:ascii="Open Sans" w:hAnsi="Open Sans" w:cs="Open Sans"/>
-          <w:sz w:val="20"/>
-          <w:szCs w:val="20"/>
-        </w:rPr>
-        <w:t>, Linux, Windows</w:t>
-      </w:r>
-    </w:p>
-    <w:p>
-      <w:pPr>
-        <w:rPr>
-          <w:rFonts w:ascii="Open Sans" w:hAnsi="Open Sans" w:cs="Open Sans"/>
-          <w:b/>
-          <w:bCs/>
-          <w:color w:val="000000" w:themeColor="text1"/>
-          <w:sz w:val="20"/>
-        </w:rPr>
-      </w:pPr>
-    </w:p>
-    <w:p>
-      <w:pPr>
-        <w:rPr>
-          <w:rFonts w:ascii="Open Sans" w:hAnsi="Open Sans" w:cs="Open Sans"/>
-          <w:color w:val="3366FF"/>
-          <w:sz w:val="20"/>
-        </w:rPr>
-      </w:pPr>
-      <w:r>
-        <w:rPr>
-          <w:rFonts w:ascii="Open Sans" w:hAnsi="Open Sans" w:cs="Open Sans"/>
-          <w:color w:val="14415E"/>
-          <w:sz w:val="20"/>
-        </w:rPr>
-        <w:t>Interests:</w:t>
-      </w:r>
-      <w:r>
-        <w:rPr>
-          <w:rFonts w:ascii="Open Sans" w:hAnsi="Open Sans" w:cs="Open Sans"/>
-          <w:b/>
-          <w:bCs/>
-          <w:color w:val="000000" w:themeColor="text1"/>
-          <w:sz w:val="20"/>
-        </w:rPr>
-        <w:t xml:space="preserve"> </w:t>
-      </w:r>
-      <w:r>
-        <w:rPr>
-          <w:rFonts w:ascii="Open Sans" w:hAnsi="Open Sans" w:cs="Open Sans"/>
-          <w:color w:val="000000" w:themeColor="text1"/>
-          <w:sz w:val="20"/>
+          <w:szCs w:val="24"/>
         </w:rPr>
         <w:t>Playing and recording music, photography and videography, video games, computer programming, app development</w:t>
       </w:r>
     </w:p>
     <w:sectPr>
-      <w:headerReference w:type="even" r:id="rId9"/>
-      <w:headerReference w:type="default" r:id="rId10"/>
+      <w:headerReference w:type="even" r:id="rId10"/>
+      <w:headerReference w:type="default" r:id="rId11"/>
       <w:type w:val="continuous"/>
       <w:pgSz w:w="12240" w:h="15840" w:orient="portrait" w:code="1"/>
       <w:pgMar w:top="864" w:right="864" w:bottom="864" w:left="864" w:header="1008" w:footer="1008" w:gutter="0"/>
@@ -2417,6 +1863,9 @@
       </w:r>
     </w:p>
   </w:endnote>
+  <w:endnote w:type="continuationNotice" w:id="1">
+    <w:p/>
+  </w:endnote>
 </w:endnotes>
 </file>
 
@@ -2435,6 +1884,9 @@
         <w:continuationSeparator/>
       </w:r>
     </w:p>
+  </w:footnote>
+  <w:footnote w:type="continuationNotice" w:id="1">
+    <w:p/>
   </w:footnote>
 </w:footnotes>
 </file>
@@ -2626,17 +2078,6 @@
     </w:pPr>
   </w:p>
 </w:hdr>
-</file>
-
-<file path=word/intelligence2.xml><?xml version="1.0" encoding="utf-8"?>
-<int2:intelligence xmlns:int2="http://schemas.microsoft.com/office/intelligence/2020/intelligence">
-  <int2:observations>
-    <int2:bookmark int2:bookmarkName="_Int_fa1ZbJrY" int2:invalidationBookmarkName="" int2:hashCode="k/i7DrLGWbhWlE" int2:id="IHoZv9mI">
-      <int2:state int2:type="LegacyProofing" int2:value="Rejected"/>
-    </int2:bookmark>
-  </int2:observations>
-  <int2:intelligenceSettings/>
-</int2:intelligence>
 </file>
 
 <file path=word/numbering.xml><?xml version="1.0" encoding="utf-8"?>

</xml_diff>